<commit_message>
ajout rendu sem1 AA
</commit_message>
<xml_diff>
--- a/Apprentissage autonome/01_carpentierlarivierec_AA_planTravail1a4_H17.docx
+++ b/Apprentissage autonome/01_carpentierlarivierec_AA_planTravail1a4_H17.docx
@@ -1,6 +1,6 @@
 
 <file path=word/document.xml><?xml version="1.0" encoding="utf-8"?>
-<w:document xmlns:wpc="http://schemas.microsoft.com/office/word/2010/wordprocessingCanvas" xmlns:mo="http://schemas.microsoft.com/office/mac/office/2008/main" xmlns:mc="http://schemas.openxmlformats.org/markup-compatibility/2006" xmlns:mv="urn:schemas-microsoft-com:mac:vml" xmlns:o="urn:schemas-microsoft-com:office:office" xmlns:r="http://schemas.openxmlformats.org/officeDocument/2006/relationships" xmlns:m="http://schemas.openxmlformats.org/officeDocument/2006/math" xmlns:v="urn:schemas-microsoft-com:vml" xmlns:wp14="http://schemas.microsoft.com/office/word/2010/wordprocessingDrawing" xmlns:wp="http://schemas.openxmlformats.org/drawingml/2006/wordprocessingDrawing" xmlns:w10="urn:schemas-microsoft-com:office:word" xmlns:w="http://schemas.openxmlformats.org/wordprocessingml/2006/main" xmlns:w14="http://schemas.microsoft.com/office/word/2010/wordml" xmlns:wpg="http://schemas.microsoft.com/office/word/2010/wordprocessingGroup" xmlns:wpi="http://schemas.microsoft.com/office/word/2010/wordprocessingInk" xmlns:wne="http://schemas.microsoft.com/office/word/2006/wordml" xmlns:wps="http://schemas.microsoft.com/office/word/2010/wordprocessingShape" mc:Ignorable="w14 wp14">
+<w:document xmlns:wpc="http://schemas.microsoft.com/office/word/2010/wordprocessingCanvas" xmlns:cx="http://schemas.microsoft.com/office/drawing/2014/chartex" xmlns:cx1="http://schemas.microsoft.com/office/drawing/2015/9/8/chartex" xmlns:cx2="http://schemas.microsoft.com/office/drawing/2015/10/21/chartex" xmlns:mc="http://schemas.openxmlformats.org/markup-compatibility/2006" xmlns:o="urn:schemas-microsoft-com:office:office" xmlns:r="http://schemas.openxmlformats.org/officeDocument/2006/relationships" xmlns:m="http://schemas.openxmlformats.org/officeDocument/2006/math" xmlns:v="urn:schemas-microsoft-com:vml" xmlns:wp14="http://schemas.microsoft.com/office/word/2010/wordprocessingDrawing" xmlns:wp="http://schemas.openxmlformats.org/drawingml/2006/wordprocessingDrawing" xmlns:w10="urn:schemas-microsoft-com:office:word" xmlns:w="http://schemas.openxmlformats.org/wordprocessingml/2006/main" xmlns:w14="http://schemas.microsoft.com/office/word/2010/wordml" xmlns:w15="http://schemas.microsoft.com/office/word/2012/wordml" xmlns:w16se="http://schemas.microsoft.com/office/word/2015/wordml/symex" xmlns:wpg="http://schemas.microsoft.com/office/word/2010/wordprocessingGroup" xmlns:wpi="http://schemas.microsoft.com/office/word/2010/wordprocessingInk" xmlns:wne="http://schemas.microsoft.com/office/word/2006/wordml" xmlns:wps="http://schemas.microsoft.com/office/word/2010/wordprocessingShape" mc:Ignorable="w14 w15 w16se wp14">
   <w:body>
     <w:p>
       <w:pPr>
@@ -95,7 +95,7 @@
           <w:color w:val="163643"/>
           <w:sz w:val="18"/>
           <w:szCs w:val="18"/>
-          <w:lang w:val="fr-FR"/>
+          <w:lang w:val="en-US" w:eastAsia="en-US"/>
         </w:rPr>
         <mc:AlternateContent>
           <mc:Choice Requires="wps">
@@ -432,11 +432,11 @@
           </mc:Choice>
           <mc:Fallback>
             <w:pict>
-              <v:shapetype id="_x0000_t202" coordsize="21600,21600" o:spt="202" path="m0,0l0,21600,21600,21600,21600,0xe">
+              <v:shapetype w14:anchorId="3F4B05E7" id="_x0000_t202" coordsize="21600,21600" o:spt="202" path="m,l,21600r21600,l21600,xe">
                 <v:stroke joinstyle="miter"/>
                 <v:path gradientshapeok="t" o:connecttype="rect"/>
               </v:shapetype>
-              <v:shape id="Text Box 4" o:spid="_x0000_s1026" type="#_x0000_t202" style="position:absolute;margin-left:297pt;margin-top:8.25pt;width:207pt;height:152.6pt;z-index:251657728;visibility:visible;mso-wrap-style:square;mso-width-percent:0;mso-height-percent:0;mso-wrap-distance-left:9pt;mso-wrap-distance-top:0;mso-wrap-distance-right:9pt;mso-wrap-distance-bottom:0;mso-position-horizontal:absolute;mso-position-horizontal-relative:text;mso-position-vertical:absolute;mso-position-vertical-relative:text;mso-width-percent:0;mso-height-percent:0;mso-width-relative:page;mso-height-relative:page;v-text-anchor:top" o:gfxdata="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" fillcolor="#dbe5f1" strokecolor="#4f81bd">
+              <v:shape id="Text Box 4" o:spid="_x0000_s1026" type="#_x0000_t202" style="position:absolute;margin-left:297pt;margin-top:8.25pt;width:207pt;height:152.6pt;z-index:251657728;visibility:visible;mso-wrap-style:square;mso-width-percent:0;mso-height-percent:0;mso-wrap-distance-left:9pt;mso-wrap-distance-top:0;mso-wrap-distance-right:9pt;mso-wrap-distance-bottom:0;mso-position-horizontal:absolute;mso-position-horizontal-relative:text;mso-position-vertical:absolute;mso-position-vertical-relative:text;mso-width-percent:0;mso-height-percent:0;mso-width-relative:page;mso-height-relative:page;v-text-anchor:top" o:gfxdata="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" fillcolor="#dbe5f1" strokecolor="#4f81bd">
                 <v:textbox inset=",7.2pt,,7.2pt">
                   <w:txbxContent>
                     <w:p>
@@ -1179,7 +1179,7 @@
     </w:p>
     <w:tbl>
       <w:tblPr>
-        <w:tblStyle w:val="Grille"/>
+        <w:tblStyle w:val="Grilledutableau"/>
         <w:tblW w:w="5000" w:type="pct"/>
         <w:tblBorders>
           <w:top w:val="single" w:sz="2" w:space="0" w:color="auto"/>
@@ -1991,7 +1991,7 @@
     </w:p>
     <w:tbl>
       <w:tblPr>
-        <w:tblStyle w:val="Grille"/>
+        <w:tblStyle w:val="Grilledutableau"/>
         <w:tblW w:w="0" w:type="auto"/>
         <w:tblLook w:val="04A0" w:firstRow="1" w:lastRow="0" w:firstColumn="1" w:lastColumn="0" w:noHBand="0" w:noVBand="1"/>
       </w:tblPr>
@@ -2549,7 +2549,7 @@
                 <w:rFonts w:ascii="Calibri" w:hAnsi="Calibri"/>
                 <w:sz w:val="20"/>
               </w:rPr>
-              <w:t>0</w:t>
+              <w:t>1</w:t>
             </w:r>
           </w:p>
         </w:tc>
@@ -2575,7 +2575,7 @@
                 <w:rFonts w:ascii="Calibri" w:hAnsi="Calibri"/>
                 <w:sz w:val="20"/>
               </w:rPr>
-              <w:t>0</w:t>
+              <w:t>1</w:t>
             </w:r>
           </w:p>
         </w:tc>
@@ -2601,7 +2601,7 @@
                 <w:rFonts w:ascii="Calibri" w:hAnsi="Calibri"/>
                 <w:sz w:val="20"/>
               </w:rPr>
-              <w:t>0</w:t>
+              <w:t>1</w:t>
             </w:r>
           </w:p>
         </w:tc>
@@ -2627,7 +2627,7 @@
                 <w:rFonts w:ascii="Calibri" w:hAnsi="Calibri"/>
                 <w:sz w:val="20"/>
               </w:rPr>
-              <w:t>0</w:t>
+              <w:t>4</w:t>
             </w:r>
           </w:p>
         </w:tc>
@@ -2653,7 +2653,7 @@
                 <w:rFonts w:ascii="Calibri" w:hAnsi="Calibri"/>
                 <w:sz w:val="20"/>
               </w:rPr>
-              <w:t>0</w:t>
+              <w:t>1</w:t>
             </w:r>
           </w:p>
         </w:tc>
@@ -2679,7 +2679,7 @@
                 <w:rFonts w:ascii="Calibri" w:hAnsi="Calibri"/>
                 <w:sz w:val="20"/>
               </w:rPr>
-              <w:t>0</w:t>
+              <w:t>5</w:t>
             </w:r>
           </w:p>
         </w:tc>
@@ -2773,7 +2773,7 @@
     </w:p>
     <w:tbl>
       <w:tblPr>
-        <w:tblStyle w:val="Grille"/>
+        <w:tblStyle w:val="Grilledutableau"/>
         <w:tblW w:w="0" w:type="auto"/>
         <w:tblLook w:val="04A0" w:firstRow="1" w:lastRow="0" w:firstColumn="1" w:lastColumn="0" w:noHBand="0" w:noVBand="1"/>
       </w:tblPr>
@@ -2801,8 +2801,14 @@
                 <w:szCs w:val="20"/>
               </w:rPr>
             </w:pPr>
-            <w:bookmarkStart w:id="0" w:name="_GoBack"/>
-            <w:bookmarkEnd w:id="0"/>
+            <w:r>
+              <w:rPr>
+                <w:rFonts w:ascii="Calibri" w:hAnsi="Calibri"/>
+                <w:sz w:val="20"/>
+                <w:szCs w:val="20"/>
+              </w:rPr>
+              <w:t>Lire sur les bonnes pratiques et erreurs communes</w:t>
+            </w:r>
           </w:p>
           <w:p>
             <w:pPr>
@@ -2821,6 +2827,15 @@
                 <w:szCs w:val="20"/>
               </w:rPr>
             </w:pPr>
+            <w:r>
+              <w:rPr>
+                <w:rFonts w:ascii="Calibri" w:hAnsi="Calibri"/>
+                <w:sz w:val="20"/>
+                <w:szCs w:val="20"/>
+              </w:rPr>
+              <w:lastRenderedPageBreak/>
+              <w:t>Bonne application du système de gestion client/serveur</w:t>
+            </w:r>
           </w:p>
           <w:p>
             <w:pPr>
@@ -2838,6 +2853,14 @@
                 <w:szCs w:val="20"/>
               </w:rPr>
             </w:pPr>
+            <w:r>
+              <w:rPr>
+                <w:rFonts w:ascii="Calibri" w:hAnsi="Calibri"/>
+                <w:sz w:val="20"/>
+                <w:szCs w:val="20"/>
+              </w:rPr>
+              <w:t>Voir intégration d’angularJS à travers tout ça?</w:t>
+            </w:r>
           </w:p>
           <w:p>
             <w:pPr>
@@ -2856,24 +2879,14 @@
                 <w:szCs w:val="20"/>
               </w:rPr>
             </w:pPr>
-          </w:p>
-          <w:p>
-            <w:pPr>
-              <w:pStyle w:val="Paragraphedeliste"/>
-              <w:numPr>
-                <w:ilvl w:val="0"/>
-                <w:numId w:val="5"/>
-              </w:numPr>
-              <w:tabs>
-                <w:tab w:val="left" w:pos="0"/>
-              </w:tabs>
-              <w:ind w:left="0" w:firstLine="0"/>
-              <w:rPr>
-                <w:rFonts w:ascii="Calibri" w:hAnsi="Calibri"/>
-                <w:sz w:val="20"/>
-                <w:szCs w:val="20"/>
-              </w:rPr>
-            </w:pPr>
+            <w:r>
+              <w:rPr>
+                <w:rFonts w:ascii="Calibri" w:hAnsi="Calibri"/>
+                <w:sz w:val="20"/>
+                <w:szCs w:val="20"/>
+              </w:rPr>
+              <w:t>Routes</w:t>
+            </w:r>
           </w:p>
           <w:p>
             <w:pPr>
@@ -3286,7 +3299,7 @@
                 <w:rFonts w:ascii="Calibri" w:hAnsi="Calibri"/>
                 <w:sz w:val="20"/>
               </w:rPr>
-              <w:t>0</w:t>
+              <w:t>1</w:t>
             </w:r>
           </w:p>
         </w:tc>
@@ -3312,7 +3325,7 @@
                 <w:rFonts w:ascii="Calibri" w:hAnsi="Calibri"/>
                 <w:sz w:val="20"/>
               </w:rPr>
-              <w:t>0</w:t>
+              <w:t>1</w:t>
             </w:r>
           </w:p>
         </w:tc>
@@ -3338,7 +3351,7 @@
                 <w:rFonts w:ascii="Calibri" w:hAnsi="Calibri"/>
                 <w:sz w:val="20"/>
               </w:rPr>
-              <w:t>0</w:t>
+              <w:t>2</w:t>
             </w:r>
           </w:p>
         </w:tc>
@@ -3364,7 +3377,7 @@
                 <w:rFonts w:ascii="Calibri" w:hAnsi="Calibri"/>
                 <w:sz w:val="20"/>
               </w:rPr>
-              <w:t>0</w:t>
+              <w:t>3</w:t>
             </w:r>
           </w:p>
         </w:tc>
@@ -3390,7 +3403,7 @@
                 <w:rFonts w:ascii="Calibri" w:hAnsi="Calibri"/>
                 <w:sz w:val="20"/>
               </w:rPr>
-              <w:t>0</w:t>
+              <w:t>1</w:t>
             </w:r>
           </w:p>
         </w:tc>
@@ -3416,7 +3429,7 @@
                 <w:rFonts w:ascii="Calibri" w:hAnsi="Calibri"/>
                 <w:sz w:val="20"/>
               </w:rPr>
-              <w:t>0</w:t>
+              <w:t>5</w:t>
             </w:r>
           </w:p>
         </w:tc>
@@ -3506,7 +3519,7 @@
     </w:p>
     <w:tbl>
       <w:tblPr>
-        <w:tblStyle w:val="Grille"/>
+        <w:tblStyle w:val="Grilledutableau"/>
         <w:tblW w:w="0" w:type="auto"/>
         <w:tblLook w:val="04A0" w:firstRow="1" w:lastRow="0" w:firstColumn="1" w:lastColumn="0" w:noHBand="0" w:noVBand="1"/>
       </w:tblPr>
@@ -3562,6 +3575,14 @@
                 <w:szCs w:val="20"/>
               </w:rPr>
             </w:pPr>
+            <w:r>
+              <w:rPr>
+                <w:rFonts w:ascii="Calibri" w:hAnsi="Calibri"/>
+                <w:sz w:val="20"/>
+                <w:szCs w:val="20"/>
+              </w:rPr>
+              <w:t>Voir comment faire pour garder le client toujours à jour avec les publications / subscriptions</w:t>
+            </w:r>
           </w:p>
           <w:p>
             <w:pPr>
@@ -3580,6 +3601,14 @@
                 <w:szCs w:val="20"/>
               </w:rPr>
             </w:pPr>
+            <w:r>
+              <w:rPr>
+                <w:rFonts w:ascii="Calibri" w:hAnsi="Calibri"/>
+                <w:sz w:val="20"/>
+                <w:szCs w:val="20"/>
+              </w:rPr>
+              <w:t>Exploration de packages</w:t>
+            </w:r>
           </w:p>
           <w:p>
             <w:pPr>
@@ -3599,25 +3628,14 @@
                 <w:szCs w:val="20"/>
               </w:rPr>
             </w:pPr>
-          </w:p>
-          <w:p>
-            <w:pPr>
-              <w:pStyle w:val="Paragraphedeliste"/>
-              <w:numPr>
-                <w:ilvl w:val="0"/>
-                <w:numId w:val="5"/>
-              </w:numPr>
-              <w:tabs>
-                <w:tab w:val="left" w:pos="0"/>
-              </w:tabs>
-              <w:ind w:left="0" w:firstLine="0"/>
-              <w:jc w:val="both"/>
-              <w:rPr>
-                <w:rFonts w:ascii="Calibri" w:hAnsi="Calibri"/>
-                <w:sz w:val="20"/>
-                <w:szCs w:val="20"/>
-              </w:rPr>
-            </w:pPr>
+            <w:r>
+              <w:rPr>
+                <w:rFonts w:ascii="Calibri" w:hAnsi="Calibri"/>
+                <w:sz w:val="20"/>
+                <w:szCs w:val="20"/>
+              </w:rPr>
+              <w:t>Déploiement d’une application</w:t>
+            </w:r>
           </w:p>
           <w:p>
             <w:pPr>
@@ -4032,7 +4050,7 @@
                 <w:rFonts w:ascii="Calibri" w:hAnsi="Calibri"/>
                 <w:sz w:val="20"/>
               </w:rPr>
-              <w:t>0</w:t>
+              <w:t>1</w:t>
             </w:r>
           </w:p>
         </w:tc>
@@ -4058,7 +4076,7 @@
                 <w:rFonts w:ascii="Calibri" w:hAnsi="Calibri"/>
                 <w:sz w:val="20"/>
               </w:rPr>
-              <w:t>0</w:t>
+              <w:t>1</w:t>
             </w:r>
           </w:p>
         </w:tc>
@@ -4084,7 +4102,7 @@
                 <w:rFonts w:ascii="Calibri" w:hAnsi="Calibri"/>
                 <w:sz w:val="20"/>
               </w:rPr>
-              <w:t>0</w:t>
+              <w:t>1</w:t>
             </w:r>
           </w:p>
         </w:tc>
@@ -4110,7 +4128,7 @@
                 <w:rFonts w:ascii="Calibri" w:hAnsi="Calibri"/>
                 <w:sz w:val="20"/>
               </w:rPr>
-              <w:t>0</w:t>
+              <w:t>4</w:t>
             </w:r>
           </w:p>
         </w:tc>
@@ -4136,7 +4154,7 @@
                 <w:rFonts w:ascii="Calibri" w:hAnsi="Calibri"/>
                 <w:sz w:val="20"/>
               </w:rPr>
-              <w:t>0</w:t>
+              <w:t>1</w:t>
             </w:r>
           </w:p>
         </w:tc>
@@ -4162,8 +4180,10 @@
                 <w:rFonts w:ascii="Calibri" w:hAnsi="Calibri"/>
                 <w:sz w:val="20"/>
               </w:rPr>
-              <w:t>0</w:t>
-            </w:r>
+              <w:t>6</w:t>
+            </w:r>
+            <w:bookmarkStart w:id="0" w:name="_GoBack"/>
+            <w:bookmarkEnd w:id="0"/>
           </w:p>
         </w:tc>
         <w:tc>
@@ -4931,11 +4951,11 @@
       </w:pPr>
     </w:p>
     <w:sectPr>
-      <w:headerReference w:type="default" r:id="rId8"/>
-      <w:footerReference w:type="even" r:id="rId9"/>
-      <w:footerReference w:type="default" r:id="rId10"/>
-      <w:headerReference w:type="first" r:id="rId11"/>
-      <w:footerReference w:type="first" r:id="rId12"/>
+      <w:headerReference w:type="default" r:id="rId7"/>
+      <w:footerReference w:type="even" r:id="rId8"/>
+      <w:footerReference w:type="default" r:id="rId9"/>
+      <w:headerReference w:type="first" r:id="rId10"/>
+      <w:footerReference w:type="first" r:id="rId11"/>
       <w:type w:val="continuous"/>
       <w:pgSz w:w="12240" w:h="15840" w:code="119"/>
       <w:pgMar w:top="1080" w:right="1080" w:bottom="720" w:left="1080" w:header="720" w:footer="720" w:gutter="0"/>
@@ -4947,7 +4967,7 @@
 </file>
 
 <file path=word/endnotes.xml><?xml version="1.0" encoding="utf-8"?>
-<w:endnotes xmlns:wpc="http://schemas.microsoft.com/office/word/2010/wordprocessingCanvas" xmlns:mo="http://schemas.microsoft.com/office/mac/office/2008/main" xmlns:mc="http://schemas.openxmlformats.org/markup-compatibility/2006" xmlns:mv="urn:schemas-microsoft-com:mac:vml" xmlns:o="urn:schemas-microsoft-com:office:office" xmlns:r="http://schemas.openxmlformats.org/officeDocument/2006/relationships" xmlns:m="http://schemas.openxmlformats.org/officeDocument/2006/math" xmlns:v="urn:schemas-microsoft-com:vml" xmlns:wp14="http://schemas.microsoft.com/office/word/2010/wordprocessingDrawing" xmlns:wp="http://schemas.openxmlformats.org/drawingml/2006/wordprocessingDrawing" xmlns:w10="urn:schemas-microsoft-com:office:word" xmlns:w="http://schemas.openxmlformats.org/wordprocessingml/2006/main" xmlns:w14="http://schemas.microsoft.com/office/word/2010/wordml" xmlns:wpg="http://schemas.microsoft.com/office/word/2010/wordprocessingGroup" xmlns:wpi="http://schemas.microsoft.com/office/word/2010/wordprocessingInk" xmlns:wne="http://schemas.microsoft.com/office/word/2006/wordml" xmlns:wps="http://schemas.microsoft.com/office/word/2010/wordprocessingShape" mc:Ignorable="w14 wp14">
+<w:endnotes xmlns:wpc="http://schemas.microsoft.com/office/word/2010/wordprocessingCanvas" xmlns:cx="http://schemas.microsoft.com/office/drawing/2014/chartex" xmlns:cx1="http://schemas.microsoft.com/office/drawing/2015/9/8/chartex" xmlns:cx2="http://schemas.microsoft.com/office/drawing/2015/10/21/chartex" xmlns:mc="http://schemas.openxmlformats.org/markup-compatibility/2006" xmlns:o="urn:schemas-microsoft-com:office:office" xmlns:r="http://schemas.openxmlformats.org/officeDocument/2006/relationships" xmlns:m="http://schemas.openxmlformats.org/officeDocument/2006/math" xmlns:v="urn:schemas-microsoft-com:vml" xmlns:wp14="http://schemas.microsoft.com/office/word/2010/wordprocessingDrawing" xmlns:wp="http://schemas.openxmlformats.org/drawingml/2006/wordprocessingDrawing" xmlns:w10="urn:schemas-microsoft-com:office:word" xmlns:w="http://schemas.openxmlformats.org/wordprocessingml/2006/main" xmlns:w14="http://schemas.microsoft.com/office/word/2010/wordml" xmlns:w15="http://schemas.microsoft.com/office/word/2012/wordml" xmlns:w16se="http://schemas.microsoft.com/office/word/2015/wordml/symex" xmlns:wpg="http://schemas.microsoft.com/office/word/2010/wordprocessingGroup" xmlns:wpi="http://schemas.microsoft.com/office/word/2010/wordprocessingInk" xmlns:wne="http://schemas.microsoft.com/office/word/2006/wordml" xmlns:wps="http://schemas.microsoft.com/office/word/2010/wordprocessingShape" mc:Ignorable="w14 w15 w16se wp14">
   <w:endnote w:type="separator" w:id="-1">
     <w:p>
       <w:r>
@@ -4966,7 +4986,7 @@
 </file>
 
 <file path=word/footer1.xml><?xml version="1.0" encoding="utf-8"?>
-<w:ftr xmlns:wpc="http://schemas.microsoft.com/office/word/2010/wordprocessingCanvas" xmlns:mo="http://schemas.microsoft.com/office/mac/office/2008/main" xmlns:mc="http://schemas.openxmlformats.org/markup-compatibility/2006" xmlns:mv="urn:schemas-microsoft-com:mac:vml" xmlns:o="urn:schemas-microsoft-com:office:office" xmlns:r="http://schemas.openxmlformats.org/officeDocument/2006/relationships" xmlns:m="http://schemas.openxmlformats.org/officeDocument/2006/math" xmlns:v="urn:schemas-microsoft-com:vml" xmlns:wp14="http://schemas.microsoft.com/office/word/2010/wordprocessingDrawing" xmlns:wp="http://schemas.openxmlformats.org/drawingml/2006/wordprocessingDrawing" xmlns:w10="urn:schemas-microsoft-com:office:word" xmlns:w="http://schemas.openxmlformats.org/wordprocessingml/2006/main" xmlns:w14="http://schemas.microsoft.com/office/word/2010/wordml" xmlns:wpg="http://schemas.microsoft.com/office/word/2010/wordprocessingGroup" xmlns:wpi="http://schemas.microsoft.com/office/word/2010/wordprocessingInk" xmlns:wne="http://schemas.microsoft.com/office/word/2006/wordml" xmlns:wps="http://schemas.microsoft.com/office/word/2010/wordprocessingShape" mc:Ignorable="w14 wp14">
+<w:ftr xmlns:wpc="http://schemas.microsoft.com/office/word/2010/wordprocessingCanvas" xmlns:cx="http://schemas.microsoft.com/office/drawing/2014/chartex" xmlns:cx1="http://schemas.microsoft.com/office/drawing/2015/9/8/chartex" xmlns:cx2="http://schemas.microsoft.com/office/drawing/2015/10/21/chartex" xmlns:mc="http://schemas.openxmlformats.org/markup-compatibility/2006" xmlns:o="urn:schemas-microsoft-com:office:office" xmlns:r="http://schemas.openxmlformats.org/officeDocument/2006/relationships" xmlns:m="http://schemas.openxmlformats.org/officeDocument/2006/math" xmlns:v="urn:schemas-microsoft-com:vml" xmlns:wp14="http://schemas.microsoft.com/office/word/2010/wordprocessingDrawing" xmlns:wp="http://schemas.openxmlformats.org/drawingml/2006/wordprocessingDrawing" xmlns:w10="urn:schemas-microsoft-com:office:word" xmlns:w="http://schemas.openxmlformats.org/wordprocessingml/2006/main" xmlns:w14="http://schemas.microsoft.com/office/word/2010/wordml" xmlns:w15="http://schemas.microsoft.com/office/word/2012/wordml" xmlns:w16se="http://schemas.microsoft.com/office/word/2015/wordml/symex" xmlns:wpg="http://schemas.microsoft.com/office/word/2010/wordprocessingGroup" xmlns:wpi="http://schemas.microsoft.com/office/word/2010/wordprocessingInk" xmlns:wne="http://schemas.microsoft.com/office/word/2006/wordml" xmlns:wps="http://schemas.microsoft.com/office/word/2010/wordprocessingShape" mc:Ignorable="w14 w15 w16se wp14">
   <w:p>
     <w:pPr>
       <w:pStyle w:val="Pieddepage"/>
@@ -5017,7 +5037,7 @@
 </file>
 
 <file path=word/footer2.xml><?xml version="1.0" encoding="utf-8"?>
-<w:ftr xmlns:wpc="http://schemas.microsoft.com/office/word/2010/wordprocessingCanvas" xmlns:mo="http://schemas.microsoft.com/office/mac/office/2008/main" xmlns:mc="http://schemas.openxmlformats.org/markup-compatibility/2006" xmlns:mv="urn:schemas-microsoft-com:mac:vml" xmlns:o="urn:schemas-microsoft-com:office:office" xmlns:r="http://schemas.openxmlformats.org/officeDocument/2006/relationships" xmlns:m="http://schemas.openxmlformats.org/officeDocument/2006/math" xmlns:v="urn:schemas-microsoft-com:vml" xmlns:wp14="http://schemas.microsoft.com/office/word/2010/wordprocessingDrawing" xmlns:wp="http://schemas.openxmlformats.org/drawingml/2006/wordprocessingDrawing" xmlns:w10="urn:schemas-microsoft-com:office:word" xmlns:w="http://schemas.openxmlformats.org/wordprocessingml/2006/main" xmlns:w14="http://schemas.microsoft.com/office/word/2010/wordml" xmlns:wpg="http://schemas.microsoft.com/office/word/2010/wordprocessingGroup" xmlns:wpi="http://schemas.microsoft.com/office/word/2010/wordprocessingInk" xmlns:wne="http://schemas.microsoft.com/office/word/2006/wordml" xmlns:wps="http://schemas.microsoft.com/office/word/2010/wordprocessingShape" mc:Ignorable="w14 wp14">
+<w:ftr xmlns:wpc="http://schemas.microsoft.com/office/word/2010/wordprocessingCanvas" xmlns:cx="http://schemas.microsoft.com/office/drawing/2014/chartex" xmlns:cx1="http://schemas.microsoft.com/office/drawing/2015/9/8/chartex" xmlns:cx2="http://schemas.microsoft.com/office/drawing/2015/10/21/chartex" xmlns:mc="http://schemas.openxmlformats.org/markup-compatibility/2006" xmlns:o="urn:schemas-microsoft-com:office:office" xmlns:r="http://schemas.openxmlformats.org/officeDocument/2006/relationships" xmlns:m="http://schemas.openxmlformats.org/officeDocument/2006/math" xmlns:v="urn:schemas-microsoft-com:vml" xmlns:wp14="http://schemas.microsoft.com/office/word/2010/wordprocessingDrawing" xmlns:wp="http://schemas.openxmlformats.org/drawingml/2006/wordprocessingDrawing" xmlns:w10="urn:schemas-microsoft-com:office:word" xmlns:w="http://schemas.openxmlformats.org/wordprocessingml/2006/main" xmlns:w14="http://schemas.microsoft.com/office/word/2010/wordml" xmlns:w15="http://schemas.microsoft.com/office/word/2012/wordml" xmlns:w16se="http://schemas.microsoft.com/office/word/2015/wordml/symex" xmlns:wpg="http://schemas.microsoft.com/office/word/2010/wordprocessingGroup" xmlns:wpi="http://schemas.microsoft.com/office/word/2010/wordprocessingInk" xmlns:wne="http://schemas.microsoft.com/office/word/2006/wordml" xmlns:wps="http://schemas.microsoft.com/office/word/2010/wordprocessingShape" mc:Ignorable="w14 w15 w16se wp14">
   <w:p>
     <w:pPr>
       <w:pStyle w:val="Pieddepage"/>
@@ -5132,7 +5152,7 @@
 </file>
 
 <file path=word/footer3.xml><?xml version="1.0" encoding="utf-8"?>
-<w:ftr xmlns:wpc="http://schemas.microsoft.com/office/word/2010/wordprocessingCanvas" xmlns:mo="http://schemas.microsoft.com/office/mac/office/2008/main" xmlns:mc="http://schemas.openxmlformats.org/markup-compatibility/2006" xmlns:mv="urn:schemas-microsoft-com:mac:vml" xmlns:o="urn:schemas-microsoft-com:office:office" xmlns:r="http://schemas.openxmlformats.org/officeDocument/2006/relationships" xmlns:m="http://schemas.openxmlformats.org/officeDocument/2006/math" xmlns:v="urn:schemas-microsoft-com:vml" xmlns:wp14="http://schemas.microsoft.com/office/word/2010/wordprocessingDrawing" xmlns:wp="http://schemas.openxmlformats.org/drawingml/2006/wordprocessingDrawing" xmlns:w10="urn:schemas-microsoft-com:office:word" xmlns:w="http://schemas.openxmlformats.org/wordprocessingml/2006/main" xmlns:w14="http://schemas.microsoft.com/office/word/2010/wordml" xmlns:wpg="http://schemas.microsoft.com/office/word/2010/wordprocessingGroup" xmlns:wpi="http://schemas.microsoft.com/office/word/2010/wordprocessingInk" xmlns:wne="http://schemas.microsoft.com/office/word/2006/wordml" xmlns:wps="http://schemas.microsoft.com/office/word/2010/wordprocessingShape" mc:Ignorable="w14 wp14">
+<w:ftr xmlns:wpc="http://schemas.microsoft.com/office/word/2010/wordprocessingCanvas" xmlns:cx="http://schemas.microsoft.com/office/drawing/2014/chartex" xmlns:cx1="http://schemas.microsoft.com/office/drawing/2015/9/8/chartex" xmlns:cx2="http://schemas.microsoft.com/office/drawing/2015/10/21/chartex" xmlns:mc="http://schemas.openxmlformats.org/markup-compatibility/2006" xmlns:o="urn:schemas-microsoft-com:office:office" xmlns:r="http://schemas.openxmlformats.org/officeDocument/2006/relationships" xmlns:m="http://schemas.openxmlformats.org/officeDocument/2006/math" xmlns:v="urn:schemas-microsoft-com:vml" xmlns:wp14="http://schemas.microsoft.com/office/word/2010/wordprocessingDrawing" xmlns:wp="http://schemas.openxmlformats.org/drawingml/2006/wordprocessingDrawing" xmlns:w10="urn:schemas-microsoft-com:office:word" xmlns:w="http://schemas.openxmlformats.org/wordprocessingml/2006/main" xmlns:w14="http://schemas.microsoft.com/office/word/2010/wordml" xmlns:w15="http://schemas.microsoft.com/office/word/2012/wordml" xmlns:w16se="http://schemas.microsoft.com/office/word/2015/wordml/symex" xmlns:wpg="http://schemas.microsoft.com/office/word/2010/wordprocessingGroup" xmlns:wpi="http://schemas.microsoft.com/office/word/2010/wordprocessingInk" xmlns:wne="http://schemas.microsoft.com/office/word/2006/wordml" xmlns:wps="http://schemas.microsoft.com/office/word/2010/wordprocessingShape" mc:Ignorable="w14 w15 w16se wp14">
   <w:p>
     <w:pPr>
       <w:pStyle w:val="Pieddepage"/>
@@ -5164,7 +5184,7 @@
 </file>
 
 <file path=word/footnotes.xml><?xml version="1.0" encoding="utf-8"?>
-<w:footnotes xmlns:wpc="http://schemas.microsoft.com/office/word/2010/wordprocessingCanvas" xmlns:mo="http://schemas.microsoft.com/office/mac/office/2008/main" xmlns:mc="http://schemas.openxmlformats.org/markup-compatibility/2006" xmlns:mv="urn:schemas-microsoft-com:mac:vml" xmlns:o="urn:schemas-microsoft-com:office:office" xmlns:r="http://schemas.openxmlformats.org/officeDocument/2006/relationships" xmlns:m="http://schemas.openxmlformats.org/officeDocument/2006/math" xmlns:v="urn:schemas-microsoft-com:vml" xmlns:wp14="http://schemas.microsoft.com/office/word/2010/wordprocessingDrawing" xmlns:wp="http://schemas.openxmlformats.org/drawingml/2006/wordprocessingDrawing" xmlns:w10="urn:schemas-microsoft-com:office:word" xmlns:w="http://schemas.openxmlformats.org/wordprocessingml/2006/main" xmlns:w14="http://schemas.microsoft.com/office/word/2010/wordml" xmlns:wpg="http://schemas.microsoft.com/office/word/2010/wordprocessingGroup" xmlns:wpi="http://schemas.microsoft.com/office/word/2010/wordprocessingInk" xmlns:wne="http://schemas.microsoft.com/office/word/2006/wordml" xmlns:wps="http://schemas.microsoft.com/office/word/2010/wordprocessingShape" mc:Ignorable="w14 wp14">
+<w:footnotes xmlns:wpc="http://schemas.microsoft.com/office/word/2010/wordprocessingCanvas" xmlns:cx="http://schemas.microsoft.com/office/drawing/2014/chartex" xmlns:cx1="http://schemas.microsoft.com/office/drawing/2015/9/8/chartex" xmlns:cx2="http://schemas.microsoft.com/office/drawing/2015/10/21/chartex" xmlns:mc="http://schemas.openxmlformats.org/markup-compatibility/2006" xmlns:o="urn:schemas-microsoft-com:office:office" xmlns:r="http://schemas.openxmlformats.org/officeDocument/2006/relationships" xmlns:m="http://schemas.openxmlformats.org/officeDocument/2006/math" xmlns:v="urn:schemas-microsoft-com:vml" xmlns:wp14="http://schemas.microsoft.com/office/word/2010/wordprocessingDrawing" xmlns:wp="http://schemas.openxmlformats.org/drawingml/2006/wordprocessingDrawing" xmlns:w10="urn:schemas-microsoft-com:office:word" xmlns:w="http://schemas.openxmlformats.org/wordprocessingml/2006/main" xmlns:w14="http://schemas.microsoft.com/office/word/2010/wordml" xmlns:w15="http://schemas.microsoft.com/office/word/2012/wordml" xmlns:w16se="http://schemas.microsoft.com/office/word/2015/wordml/symex" xmlns:wpg="http://schemas.microsoft.com/office/word/2010/wordprocessingGroup" xmlns:wpi="http://schemas.microsoft.com/office/word/2010/wordprocessingInk" xmlns:wne="http://schemas.microsoft.com/office/word/2006/wordml" xmlns:wps="http://schemas.microsoft.com/office/word/2010/wordprocessingShape" mc:Ignorable="w14 w15 w16se wp14">
   <w:footnote w:type="separator" w:id="-1">
     <w:p>
       <w:r>
@@ -5183,7 +5203,7 @@
 </file>
 
 <file path=word/header1.xml><?xml version="1.0" encoding="utf-8"?>
-<w:hdr xmlns:wpc="http://schemas.microsoft.com/office/word/2010/wordprocessingCanvas" xmlns:mo="http://schemas.microsoft.com/office/mac/office/2008/main" xmlns:mc="http://schemas.openxmlformats.org/markup-compatibility/2006" xmlns:mv="urn:schemas-microsoft-com:mac:vml" xmlns:o="urn:schemas-microsoft-com:office:office" xmlns:r="http://schemas.openxmlformats.org/officeDocument/2006/relationships" xmlns:m="http://schemas.openxmlformats.org/officeDocument/2006/math" xmlns:v="urn:schemas-microsoft-com:vml" xmlns:wp14="http://schemas.microsoft.com/office/word/2010/wordprocessingDrawing" xmlns:wp="http://schemas.openxmlformats.org/drawingml/2006/wordprocessingDrawing" xmlns:w10="urn:schemas-microsoft-com:office:word" xmlns:w="http://schemas.openxmlformats.org/wordprocessingml/2006/main" xmlns:w14="http://schemas.microsoft.com/office/word/2010/wordml" xmlns:wpg="http://schemas.microsoft.com/office/word/2010/wordprocessingGroup" xmlns:wpi="http://schemas.microsoft.com/office/word/2010/wordprocessingInk" xmlns:wne="http://schemas.microsoft.com/office/word/2006/wordml" xmlns:wps="http://schemas.microsoft.com/office/word/2010/wordprocessingShape" mc:Ignorable="w14 wp14">
+<w:hdr xmlns:wpc="http://schemas.microsoft.com/office/word/2010/wordprocessingCanvas" xmlns:cx="http://schemas.microsoft.com/office/drawing/2014/chartex" xmlns:cx1="http://schemas.microsoft.com/office/drawing/2015/9/8/chartex" xmlns:cx2="http://schemas.microsoft.com/office/drawing/2015/10/21/chartex" xmlns:mc="http://schemas.openxmlformats.org/markup-compatibility/2006" xmlns:o="urn:schemas-microsoft-com:office:office" xmlns:r="http://schemas.openxmlformats.org/officeDocument/2006/relationships" xmlns:m="http://schemas.openxmlformats.org/officeDocument/2006/math" xmlns:v="urn:schemas-microsoft-com:vml" xmlns:wp14="http://schemas.microsoft.com/office/word/2010/wordprocessingDrawing" xmlns:wp="http://schemas.openxmlformats.org/drawingml/2006/wordprocessingDrawing" xmlns:w10="urn:schemas-microsoft-com:office:word" xmlns:w="http://schemas.openxmlformats.org/wordprocessingml/2006/main" xmlns:w14="http://schemas.microsoft.com/office/word/2010/wordml" xmlns:w15="http://schemas.microsoft.com/office/word/2012/wordml" xmlns:w16se="http://schemas.microsoft.com/office/word/2015/wordml/symex" xmlns:wpg="http://schemas.microsoft.com/office/word/2010/wordprocessingGroup" xmlns:wpi="http://schemas.microsoft.com/office/word/2010/wordprocessingInk" xmlns:wne="http://schemas.microsoft.com/office/word/2006/wordml" xmlns:wps="http://schemas.microsoft.com/office/word/2010/wordprocessingShape" mc:Ignorable="w14 w15 w16se wp14">
   <w:p>
     <w:pPr>
       <w:tabs>
@@ -5292,7 +5312,7 @@
 </file>
 
 <file path=word/header2.xml><?xml version="1.0" encoding="utf-8"?>
-<w:hdr xmlns:wpc="http://schemas.microsoft.com/office/word/2010/wordprocessingCanvas" xmlns:mo="http://schemas.microsoft.com/office/mac/office/2008/main" xmlns:mc="http://schemas.openxmlformats.org/markup-compatibility/2006" xmlns:mv="urn:schemas-microsoft-com:mac:vml" xmlns:o="urn:schemas-microsoft-com:office:office" xmlns:r="http://schemas.openxmlformats.org/officeDocument/2006/relationships" xmlns:m="http://schemas.openxmlformats.org/officeDocument/2006/math" xmlns:v="urn:schemas-microsoft-com:vml" xmlns:wp14="http://schemas.microsoft.com/office/word/2010/wordprocessingDrawing" xmlns:wp="http://schemas.openxmlformats.org/drawingml/2006/wordprocessingDrawing" xmlns:w10="urn:schemas-microsoft-com:office:word" xmlns:w="http://schemas.openxmlformats.org/wordprocessingml/2006/main" xmlns:w14="http://schemas.microsoft.com/office/word/2010/wordml" xmlns:wpg="http://schemas.microsoft.com/office/word/2010/wordprocessingGroup" xmlns:wpi="http://schemas.microsoft.com/office/word/2010/wordprocessingInk" xmlns:wne="http://schemas.microsoft.com/office/word/2006/wordml" xmlns:wps="http://schemas.microsoft.com/office/word/2010/wordprocessingShape" mc:Ignorable="w14 wp14">
+<w:hdr xmlns:wpc="http://schemas.microsoft.com/office/word/2010/wordprocessingCanvas" xmlns:cx="http://schemas.microsoft.com/office/drawing/2014/chartex" xmlns:cx1="http://schemas.microsoft.com/office/drawing/2015/9/8/chartex" xmlns:cx2="http://schemas.microsoft.com/office/drawing/2015/10/21/chartex" xmlns:mc="http://schemas.openxmlformats.org/markup-compatibility/2006" xmlns:o="urn:schemas-microsoft-com:office:office" xmlns:r="http://schemas.openxmlformats.org/officeDocument/2006/relationships" xmlns:m="http://schemas.openxmlformats.org/officeDocument/2006/math" xmlns:v="urn:schemas-microsoft-com:vml" xmlns:wp14="http://schemas.microsoft.com/office/word/2010/wordprocessingDrawing" xmlns:wp="http://schemas.openxmlformats.org/drawingml/2006/wordprocessingDrawing" xmlns:w10="urn:schemas-microsoft-com:office:word" xmlns:w="http://schemas.openxmlformats.org/wordprocessingml/2006/main" xmlns:w14="http://schemas.microsoft.com/office/word/2010/wordml" xmlns:w15="http://schemas.microsoft.com/office/word/2012/wordml" xmlns:w16se="http://schemas.microsoft.com/office/word/2015/wordml/symex" xmlns:wpg="http://schemas.microsoft.com/office/word/2010/wordprocessingGroup" xmlns:wpi="http://schemas.microsoft.com/office/word/2010/wordprocessingInk" xmlns:wne="http://schemas.microsoft.com/office/word/2006/wordml" xmlns:wps="http://schemas.microsoft.com/office/word/2010/wordprocessingShape" mc:Ignorable="w14 w15 w16se wp14">
   <w:p>
     <w:pPr>
       <w:rPr>
@@ -5312,8 +5332,8 @@
 </file>
 
 <file path=word/numbering.xml><?xml version="1.0" encoding="utf-8"?>
-<w:numbering xmlns:wpc="http://schemas.microsoft.com/office/word/2010/wordprocessingCanvas" xmlns:mo="http://schemas.microsoft.com/office/mac/office/2008/main" xmlns:mc="http://schemas.openxmlformats.org/markup-compatibility/2006" xmlns:mv="urn:schemas-microsoft-com:mac:vml" xmlns:o="urn:schemas-microsoft-com:office:office" xmlns:r="http://schemas.openxmlformats.org/officeDocument/2006/relationships" xmlns:m="http://schemas.openxmlformats.org/officeDocument/2006/math" xmlns:v="urn:schemas-microsoft-com:vml" xmlns:wp14="http://schemas.microsoft.com/office/word/2010/wordprocessingDrawing" xmlns:wp="http://schemas.openxmlformats.org/drawingml/2006/wordprocessingDrawing" xmlns:w10="urn:schemas-microsoft-com:office:word" xmlns:w="http://schemas.openxmlformats.org/wordprocessingml/2006/main" xmlns:w14="http://schemas.microsoft.com/office/word/2010/wordml" xmlns:wpg="http://schemas.microsoft.com/office/word/2010/wordprocessingGroup" xmlns:wpi="http://schemas.microsoft.com/office/word/2010/wordprocessingInk" xmlns:wne="http://schemas.microsoft.com/office/word/2006/wordml" xmlns:wps="http://schemas.microsoft.com/office/word/2010/wordprocessingShape" mc:Ignorable="w14 wp14">
-  <w:abstractNum w:abstractNumId="0">
+<w:numbering xmlns:wpc="http://schemas.microsoft.com/office/word/2010/wordprocessingCanvas" xmlns:cx="http://schemas.microsoft.com/office/drawing/2014/chartex" xmlns:cx1="http://schemas.microsoft.com/office/drawing/2015/9/8/chartex" xmlns:cx2="http://schemas.microsoft.com/office/drawing/2015/10/21/chartex" xmlns:mc="http://schemas.openxmlformats.org/markup-compatibility/2006" xmlns:o="urn:schemas-microsoft-com:office:office" xmlns:r="http://schemas.openxmlformats.org/officeDocument/2006/relationships" xmlns:m="http://schemas.openxmlformats.org/officeDocument/2006/math" xmlns:v="urn:schemas-microsoft-com:vml" xmlns:wp14="http://schemas.microsoft.com/office/word/2010/wordprocessingDrawing" xmlns:wp="http://schemas.openxmlformats.org/drawingml/2006/wordprocessingDrawing" xmlns:w10="urn:schemas-microsoft-com:office:word" xmlns:w="http://schemas.openxmlformats.org/wordprocessingml/2006/main" xmlns:w14="http://schemas.microsoft.com/office/word/2010/wordml" xmlns:w15="http://schemas.microsoft.com/office/word/2012/wordml" xmlns:w16se="http://schemas.microsoft.com/office/word/2015/wordml/symex" xmlns:wpg="http://schemas.microsoft.com/office/word/2010/wordprocessingGroup" xmlns:wpi="http://schemas.microsoft.com/office/word/2010/wordprocessingInk" xmlns:wne="http://schemas.microsoft.com/office/word/2006/wordml" xmlns:wps="http://schemas.microsoft.com/office/word/2010/wordprocessingShape" mc:Ignorable="w14 w15 w16se wp14">
+  <w:abstractNum w:abstractNumId="0" w15:restartNumberingAfterBreak="0">
     <w:nsid w:val="FFFFFF89"/>
     <w:multiLevelType w:val="singleLevel"/>
     <w:tmpl w:val="07441486"/>
@@ -5334,7 +5354,7 @@
       </w:rPr>
     </w:lvl>
   </w:abstractNum>
-  <w:abstractNum w:abstractNumId="1">
+  <w:abstractNum w:abstractNumId="1" w15:restartNumberingAfterBreak="0">
     <w:nsid w:val="00000002"/>
     <w:multiLevelType w:val="singleLevel"/>
     <w:tmpl w:val="0001040C"/>
@@ -5354,7 +5374,7 @@
       </w:rPr>
     </w:lvl>
   </w:abstractNum>
-  <w:abstractNum w:abstractNumId="2">
+  <w:abstractNum w:abstractNumId="2" w15:restartNumberingAfterBreak="0">
     <w:nsid w:val="00000003"/>
     <w:multiLevelType w:val="singleLevel"/>
     <w:tmpl w:val="00000000"/>
@@ -5373,7 +5393,7 @@
       </w:rPr>
     </w:lvl>
   </w:abstractNum>
-  <w:abstractNum w:abstractNumId="3">
+  <w:abstractNum w:abstractNumId="3" w15:restartNumberingAfterBreak="0">
     <w:nsid w:val="229B5AC6"/>
     <w:multiLevelType w:val="hybridMultilevel"/>
     <w:tmpl w:val="01B61C3A"/>
@@ -5492,7 +5512,7 @@
       </w:pPr>
     </w:lvl>
   </w:abstractNum>
-  <w:abstractNum w:abstractNumId="4">
+  <w:abstractNum w:abstractNumId="4" w15:restartNumberingAfterBreak="0">
     <w:nsid w:val="2AD26337"/>
     <w:multiLevelType w:val="hybridMultilevel"/>
     <w:tmpl w:val="A26A4CE4"/>
@@ -5632,7 +5652,7 @@
       </w:rPr>
     </w:lvl>
   </w:abstractNum>
-  <w:abstractNum w:abstractNumId="5">
+  <w:abstractNum w:abstractNumId="5" w15:restartNumberingAfterBreak="0">
     <w:nsid w:val="2F9A59FD"/>
     <w:multiLevelType w:val="hybridMultilevel"/>
     <w:tmpl w:val="A9B63E38"/>
@@ -5750,7 +5770,7 @@
       </w:pPr>
     </w:lvl>
   </w:abstractNum>
-  <w:abstractNum w:abstractNumId="6">
+  <w:abstractNum w:abstractNumId="6" w15:restartNumberingAfterBreak="0">
     <w:nsid w:val="43EE5393"/>
     <w:multiLevelType w:val="hybridMultilevel"/>
     <w:tmpl w:val="F36E8588"/>
@@ -5890,7 +5910,7 @@
       </w:rPr>
     </w:lvl>
   </w:abstractNum>
-  <w:abstractNum w:abstractNumId="7">
+  <w:abstractNum w:abstractNumId="7" w15:restartNumberingAfterBreak="0">
     <w:nsid w:val="4CB327B0"/>
     <w:multiLevelType w:val="multilevel"/>
     <w:tmpl w:val="08806176"/>
@@ -6031,7 +6051,7 @@
 </file>
 
 <file path=word/styles.xml><?xml version="1.0" encoding="utf-8"?>
-<w:styles xmlns:mc="http://schemas.openxmlformats.org/markup-compatibility/2006" xmlns:r="http://schemas.openxmlformats.org/officeDocument/2006/relationships" xmlns:w="http://schemas.openxmlformats.org/wordprocessingml/2006/main" xmlns:w14="http://schemas.microsoft.com/office/word/2010/wordml" mc:Ignorable="w14">
+<w:styles xmlns:mc="http://schemas.openxmlformats.org/markup-compatibility/2006" xmlns:r="http://schemas.openxmlformats.org/officeDocument/2006/relationships" xmlns:w="http://schemas.openxmlformats.org/wordprocessingml/2006/main" xmlns:w14="http://schemas.microsoft.com/office/word/2010/wordml" xmlns:w15="http://schemas.microsoft.com/office/word/2012/wordml" xmlns:w16se="http://schemas.microsoft.com/office/word/2015/wordml/symex" mc:Ignorable="w14 w15 w16se">
   <w:docDefaults>
     <w:rPrDefault>
       <w:rPr>
@@ -6041,144 +6061,371 @@
     </w:rPrDefault>
     <w:pPrDefault/>
   </w:docDefaults>
-  <w:latentStyles w:defLockedState="0" w:defUIPriority="99" w:defSemiHidden="1" w:defUnhideWhenUsed="1" w:defQFormat="0" w:count="276">
-    <w:lsdException w:name="Normal" w:semiHidden="0" w:uiPriority="0" w:unhideWhenUsed="0" w:qFormat="1"/>
-    <w:lsdException w:name="heading 1" w:semiHidden="0" w:uiPriority="9" w:unhideWhenUsed="0" w:qFormat="1"/>
-    <w:lsdException w:name="heading 2" w:semiHidden="0" w:uiPriority="9" w:unhideWhenUsed="0" w:qFormat="1"/>
-    <w:lsdException w:name="heading 3" w:semiHidden="0" w:uiPriority="9" w:unhideWhenUsed="0" w:qFormat="1"/>
-    <w:lsdException w:name="heading 4" w:uiPriority="9" w:qFormat="1"/>
-    <w:lsdException w:name="heading 5" w:uiPriority="9" w:qFormat="1"/>
-    <w:lsdException w:name="heading 6" w:uiPriority="9" w:qFormat="1"/>
-    <w:lsdException w:name="heading 7" w:uiPriority="9" w:qFormat="1"/>
-    <w:lsdException w:name="heading 8" w:uiPriority="9" w:qFormat="1"/>
-    <w:lsdException w:name="heading 9" w:uiPriority="9" w:qFormat="1"/>
-    <w:lsdException w:name="toc 1" w:uiPriority="39"/>
-    <w:lsdException w:name="toc 2" w:uiPriority="39"/>
-    <w:lsdException w:name="toc 3" w:uiPriority="39"/>
-    <w:lsdException w:name="toc 4" w:uiPriority="39"/>
-    <w:lsdException w:name="toc 5" w:uiPriority="39"/>
-    <w:lsdException w:name="toc 6" w:uiPriority="39"/>
-    <w:lsdException w:name="toc 7" w:uiPriority="39"/>
-    <w:lsdException w:name="toc 8" w:uiPriority="39"/>
-    <w:lsdException w:name="toc 9" w:uiPriority="39"/>
-    <w:lsdException w:name="caption" w:uiPriority="35" w:qFormat="1"/>
-    <w:lsdException w:name="Title" w:semiHidden="0" w:uiPriority="10" w:unhideWhenUsed="0" w:qFormat="1"/>
-    <w:lsdException w:name="Default Paragraph Font" w:uiPriority="1"/>
-    <w:lsdException w:name="Subtitle" w:semiHidden="0" w:uiPriority="11" w:unhideWhenUsed="0" w:qFormat="1"/>
-    <w:lsdException w:name="Strong" w:semiHidden="0" w:uiPriority="22" w:unhideWhenUsed="0" w:qFormat="1"/>
-    <w:lsdException w:name="Emphasis" w:semiHidden="0" w:uiPriority="20" w:unhideWhenUsed="0" w:qFormat="1"/>
-    <w:lsdException w:name="Table Grid" w:semiHidden="0" w:uiPriority="0" w:unhideWhenUsed="0"/>
-    <w:lsdException w:name="Placeholder Text" w:unhideWhenUsed="0"/>
-    <w:lsdException w:name="No Spacing" w:semiHidden="0" w:uiPriority="1" w:unhideWhenUsed="0" w:qFormat="1"/>
-    <w:lsdException w:name="Light Shading" w:semiHidden="0" w:uiPriority="60" w:unhideWhenUsed="0"/>
-    <w:lsdException w:name="Light List" w:semiHidden="0" w:uiPriority="61" w:unhideWhenUsed="0"/>
-    <w:lsdException w:name="Light Grid" w:semiHidden="0" w:uiPriority="62" w:unhideWhenUsed="0"/>
-    <w:lsdException w:name="Medium Shading 1" w:semiHidden="0" w:uiPriority="63" w:unhideWhenUsed="0"/>
-    <w:lsdException w:name="Medium Shading 2" w:semiHidden="0" w:uiPriority="64" w:unhideWhenUsed="0"/>
-    <w:lsdException w:name="Medium List 1" w:semiHidden="0" w:uiPriority="65" w:unhideWhenUsed="0"/>
-    <w:lsdException w:name="Medium List 2" w:semiHidden="0" w:uiPriority="66" w:unhideWhenUsed="0"/>
-    <w:lsdException w:name="Medium Grid 1" w:semiHidden="0" w:uiPriority="67" w:unhideWhenUsed="0"/>
-    <w:lsdException w:name="Medium Grid 2" w:semiHidden="0" w:uiPriority="68" w:unhideWhenUsed="0"/>
-    <w:lsdException w:name="Medium Grid 3" w:semiHidden="0" w:uiPriority="69" w:unhideWhenUsed="0"/>
-    <w:lsdException w:name="Dark List" w:semiHidden="0" w:uiPriority="70" w:unhideWhenUsed="0"/>
-    <w:lsdException w:name="Colorful Shading" w:semiHidden="0" w:uiPriority="71" w:unhideWhenUsed="0"/>
-    <w:lsdException w:name="Colorful List" w:semiHidden="0" w:uiPriority="72" w:unhideWhenUsed="0"/>
-    <w:lsdException w:name="Colorful Grid" w:semiHidden="0" w:uiPriority="73" w:unhideWhenUsed="0"/>
-    <w:lsdException w:name="Light Shading Accent 1" w:semiHidden="0" w:uiPriority="60" w:unhideWhenUsed="0"/>
-    <w:lsdException w:name="Light List Accent 1" w:semiHidden="0" w:uiPriority="61" w:unhideWhenUsed="0"/>
-    <w:lsdException w:name="Light Grid Accent 1" w:semiHidden="0" w:uiPriority="62" w:unhideWhenUsed="0"/>
-    <w:lsdException w:name="Medium Shading 1 Accent 1" w:semiHidden="0" w:uiPriority="63" w:unhideWhenUsed="0"/>
-    <w:lsdException w:name="Medium Shading 2 Accent 1" w:semiHidden="0" w:uiPriority="64" w:unhideWhenUsed="0"/>
-    <w:lsdException w:name="Medium List 1 Accent 1" w:semiHidden="0" w:uiPriority="65" w:unhideWhenUsed="0"/>
-    <w:lsdException w:name="Revision" w:unhideWhenUsed="0"/>
-    <w:lsdException w:name="List Paragraph" w:semiHidden="0" w:uiPriority="34" w:unhideWhenUsed="0" w:qFormat="1"/>
-    <w:lsdException w:name="Quote" w:semiHidden="0" w:uiPriority="29" w:unhideWhenUsed="0" w:qFormat="1"/>
-    <w:lsdException w:name="Intense Quote" w:semiHidden="0" w:uiPriority="30" w:unhideWhenUsed="0" w:qFormat="1"/>
-    <w:lsdException w:name="Medium List 2 Accent 1" w:semiHidden="0" w:uiPriority="66" w:unhideWhenUsed="0"/>
-    <w:lsdException w:name="Medium Grid 1 Accent 1" w:semiHidden="0" w:uiPriority="67" w:unhideWhenUsed="0"/>
-    <w:lsdException w:name="Medium Grid 2 Accent 1" w:semiHidden="0" w:uiPriority="68" w:unhideWhenUsed="0"/>
-    <w:lsdException w:name="Medium Grid 3 Accent 1" w:semiHidden="0" w:uiPriority="69" w:unhideWhenUsed="0"/>
-    <w:lsdException w:name="Dark List Accent 1" w:semiHidden="0" w:uiPriority="70" w:unhideWhenUsed="0"/>
-    <w:lsdException w:name="Colorful Shading Accent 1" w:semiHidden="0" w:uiPriority="71" w:unhideWhenUsed="0"/>
-    <w:lsdException w:name="Colorful List Accent 1" w:semiHidden="0" w:uiPriority="72" w:unhideWhenUsed="0"/>
-    <w:lsdException w:name="Colorful Grid Accent 1" w:semiHidden="0" w:uiPriority="73" w:unhideWhenUsed="0"/>
-    <w:lsdException w:name="Light Shading Accent 2" w:semiHidden="0" w:uiPriority="60" w:unhideWhenUsed="0"/>
-    <w:lsdException w:name="Light List Accent 2" w:semiHidden="0" w:uiPriority="61" w:unhideWhenUsed="0"/>
-    <w:lsdException w:name="Light Grid Accent 2" w:semiHidden="0" w:uiPriority="62" w:unhideWhenUsed="0"/>
-    <w:lsdException w:name="Medium Shading 1 Accent 2" w:semiHidden="0" w:uiPriority="63" w:unhideWhenUsed="0"/>
-    <w:lsdException w:name="Medium Shading 2 Accent 2" w:semiHidden="0" w:uiPriority="64" w:unhideWhenUsed="0"/>
-    <w:lsdException w:name="Medium List 1 Accent 2" w:semiHidden="0" w:uiPriority="65" w:unhideWhenUsed="0"/>
-    <w:lsdException w:name="Medium List 2 Accent 2" w:semiHidden="0" w:uiPriority="66" w:unhideWhenUsed="0"/>
-    <w:lsdException w:name="Medium Grid 1 Accent 2" w:semiHidden="0" w:uiPriority="67" w:unhideWhenUsed="0"/>
-    <w:lsdException w:name="Medium Grid 2 Accent 2" w:semiHidden="0" w:uiPriority="68" w:unhideWhenUsed="0"/>
-    <w:lsdException w:name="Medium Grid 3 Accent 2" w:semiHidden="0" w:uiPriority="69" w:unhideWhenUsed="0"/>
-    <w:lsdException w:name="Dark List Accent 2" w:semiHidden="0" w:uiPriority="70" w:unhideWhenUsed="0"/>
-    <w:lsdException w:name="Colorful Shading Accent 2" w:semiHidden="0" w:uiPriority="71" w:unhideWhenUsed="0"/>
-    <w:lsdException w:name="Colorful List Accent 2" w:semiHidden="0" w:uiPriority="72" w:unhideWhenUsed="0"/>
-    <w:lsdException w:name="Colorful Grid Accent 2" w:semiHidden="0" w:uiPriority="73" w:unhideWhenUsed="0"/>
-    <w:lsdException w:name="Light Shading Accent 3" w:semiHidden="0" w:uiPriority="60" w:unhideWhenUsed="0"/>
-    <w:lsdException w:name="Light List Accent 3" w:semiHidden="0" w:uiPriority="61" w:unhideWhenUsed="0"/>
-    <w:lsdException w:name="Light Grid Accent 3" w:semiHidden="0" w:uiPriority="62" w:unhideWhenUsed="0"/>
-    <w:lsdException w:name="Medium Shading 1 Accent 3" w:semiHidden="0" w:uiPriority="63" w:unhideWhenUsed="0"/>
-    <w:lsdException w:name="Medium Shading 2 Accent 3" w:semiHidden="0" w:uiPriority="64" w:unhideWhenUsed="0"/>
-    <w:lsdException w:name="Medium List 1 Accent 3" w:semiHidden="0" w:uiPriority="65" w:unhideWhenUsed="0"/>
-    <w:lsdException w:name="Medium List 2 Accent 3" w:semiHidden="0" w:uiPriority="66" w:unhideWhenUsed="0"/>
-    <w:lsdException w:name="Medium Grid 1 Accent 3" w:semiHidden="0" w:uiPriority="67" w:unhideWhenUsed="0"/>
-    <w:lsdException w:name="Medium Grid 2 Accent 3" w:semiHidden="0" w:uiPriority="68" w:unhideWhenUsed="0"/>
-    <w:lsdException w:name="Medium Grid 3 Accent 3" w:semiHidden="0" w:uiPriority="69" w:unhideWhenUsed="0"/>
-    <w:lsdException w:name="Dark List Accent 3" w:semiHidden="0" w:uiPriority="70" w:unhideWhenUsed="0"/>
-    <w:lsdException w:name="Colorful Shading Accent 3" w:semiHidden="0" w:uiPriority="71" w:unhideWhenUsed="0"/>
-    <w:lsdException w:name="Colorful List Accent 3" w:semiHidden="0" w:uiPriority="72" w:unhideWhenUsed="0"/>
-    <w:lsdException w:name="Colorful Grid Accent 3" w:semiHidden="0" w:uiPriority="73" w:unhideWhenUsed="0"/>
-    <w:lsdException w:name="Light Shading Accent 4" w:semiHidden="0" w:uiPriority="60" w:unhideWhenUsed="0"/>
-    <w:lsdException w:name="Light List Accent 4" w:semiHidden="0" w:uiPriority="61" w:unhideWhenUsed="0"/>
-    <w:lsdException w:name="Light Grid Accent 4" w:semiHidden="0" w:uiPriority="62" w:unhideWhenUsed="0"/>
-    <w:lsdException w:name="Medium Shading 1 Accent 4" w:semiHidden="0" w:uiPriority="63" w:unhideWhenUsed="0"/>
-    <w:lsdException w:name="Medium Shading 2 Accent 4" w:semiHidden="0" w:uiPriority="64" w:unhideWhenUsed="0"/>
-    <w:lsdException w:name="Medium List 1 Accent 4" w:semiHidden="0" w:uiPriority="65" w:unhideWhenUsed="0"/>
-    <w:lsdException w:name="Medium List 2 Accent 4" w:semiHidden="0" w:uiPriority="66" w:unhideWhenUsed="0"/>
-    <w:lsdException w:name="Medium Grid 1 Accent 4" w:semiHidden="0" w:uiPriority="67" w:unhideWhenUsed="0"/>
-    <w:lsdException w:name="Medium Grid 2 Accent 4" w:semiHidden="0" w:uiPriority="68" w:unhideWhenUsed="0"/>
-    <w:lsdException w:name="Medium Grid 3 Accent 4" w:semiHidden="0" w:uiPriority="69" w:unhideWhenUsed="0"/>
-    <w:lsdException w:name="Dark List Accent 4" w:semiHidden="0" w:uiPriority="70" w:unhideWhenUsed="0"/>
-    <w:lsdException w:name="Colorful Shading Accent 4" w:semiHidden="0" w:uiPriority="71" w:unhideWhenUsed="0"/>
-    <w:lsdException w:name="Colorful List Accent 4" w:semiHidden="0" w:uiPriority="72" w:unhideWhenUsed="0"/>
-    <w:lsdException w:name="Colorful Grid Accent 4" w:semiHidden="0" w:uiPriority="73" w:unhideWhenUsed="0"/>
-    <w:lsdException w:name="Light Shading Accent 5" w:semiHidden="0" w:uiPriority="60" w:unhideWhenUsed="0"/>
-    <w:lsdException w:name="Light List Accent 5" w:semiHidden="0" w:uiPriority="61" w:unhideWhenUsed="0"/>
-    <w:lsdException w:name="Light Grid Accent 5" w:semiHidden="0" w:uiPriority="62" w:unhideWhenUsed="0"/>
-    <w:lsdException w:name="Medium Shading 1 Accent 5" w:semiHidden="0" w:uiPriority="63" w:unhideWhenUsed="0"/>
-    <w:lsdException w:name="Medium Shading 2 Accent 5" w:semiHidden="0" w:uiPriority="64" w:unhideWhenUsed="0"/>
-    <w:lsdException w:name="Medium List 1 Accent 5" w:semiHidden="0" w:uiPriority="65" w:unhideWhenUsed="0"/>
-    <w:lsdException w:name="Medium List 2 Accent 5" w:semiHidden="0" w:uiPriority="66" w:unhideWhenUsed="0"/>
-    <w:lsdException w:name="Medium Grid 1 Accent 5" w:semiHidden="0" w:uiPriority="67" w:unhideWhenUsed="0"/>
-    <w:lsdException w:name="Medium Grid 2 Accent 5" w:semiHidden="0" w:uiPriority="68" w:unhideWhenUsed="0"/>
-    <w:lsdException w:name="Medium Grid 3 Accent 5" w:semiHidden="0" w:uiPriority="69" w:unhideWhenUsed="0"/>
-    <w:lsdException w:name="Dark List Accent 5" w:semiHidden="0" w:uiPriority="70" w:unhideWhenUsed="0"/>
-    <w:lsdException w:name="Colorful Shading Accent 5" w:semiHidden="0" w:uiPriority="71" w:unhideWhenUsed="0"/>
-    <w:lsdException w:name="Colorful List Accent 5" w:semiHidden="0" w:uiPriority="72" w:unhideWhenUsed="0"/>
-    <w:lsdException w:name="Colorful Grid Accent 5" w:semiHidden="0" w:uiPriority="73" w:unhideWhenUsed="0"/>
-    <w:lsdException w:name="Light Shading Accent 6" w:semiHidden="0" w:uiPriority="60" w:unhideWhenUsed="0"/>
-    <w:lsdException w:name="Light List Accent 6" w:semiHidden="0" w:uiPriority="61" w:unhideWhenUsed="0"/>
-    <w:lsdException w:name="Light Grid Accent 6" w:semiHidden="0" w:uiPriority="62" w:unhideWhenUsed="0"/>
-    <w:lsdException w:name="Medium Shading 1 Accent 6" w:semiHidden="0" w:uiPriority="63" w:unhideWhenUsed="0"/>
-    <w:lsdException w:name="Medium Shading 2 Accent 6" w:semiHidden="0" w:uiPriority="64" w:unhideWhenUsed="0"/>
-    <w:lsdException w:name="Medium List 1 Accent 6" w:semiHidden="0" w:uiPriority="65" w:unhideWhenUsed="0"/>
-    <w:lsdException w:name="Medium List 2 Accent 6" w:semiHidden="0" w:uiPriority="66" w:unhideWhenUsed="0"/>
-    <w:lsdException w:name="Medium Grid 1 Accent 6" w:semiHidden="0" w:uiPriority="67" w:unhideWhenUsed="0"/>
-    <w:lsdException w:name="Medium Grid 2 Accent 6" w:semiHidden="0" w:uiPriority="68" w:unhideWhenUsed="0"/>
-    <w:lsdException w:name="Medium Grid 3 Accent 6" w:semiHidden="0" w:uiPriority="69" w:unhideWhenUsed="0"/>
-    <w:lsdException w:name="Dark List Accent 6" w:semiHidden="0" w:uiPriority="70" w:unhideWhenUsed="0"/>
-    <w:lsdException w:name="Colorful Shading Accent 6" w:semiHidden="0" w:uiPriority="71" w:unhideWhenUsed="0"/>
-    <w:lsdException w:name="Colorful List Accent 6" w:semiHidden="0" w:uiPriority="72" w:unhideWhenUsed="0"/>
-    <w:lsdException w:name="Colorful Grid Accent 6" w:semiHidden="0" w:uiPriority="73" w:unhideWhenUsed="0"/>
-    <w:lsdException w:name="Subtle Emphasis" w:semiHidden="0" w:uiPriority="19" w:unhideWhenUsed="0" w:qFormat="1"/>
-    <w:lsdException w:name="Intense Emphasis" w:semiHidden="0" w:uiPriority="21" w:unhideWhenUsed="0" w:qFormat="1"/>
-    <w:lsdException w:name="Subtle Reference" w:semiHidden="0" w:uiPriority="31" w:unhideWhenUsed="0" w:qFormat="1"/>
-    <w:lsdException w:name="Intense Reference" w:semiHidden="0" w:uiPriority="32" w:unhideWhenUsed="0" w:qFormat="1"/>
-    <w:lsdException w:name="Book Title" w:semiHidden="0" w:uiPriority="33" w:unhideWhenUsed="0" w:qFormat="1"/>
-    <w:lsdException w:name="Bibliography" w:uiPriority="37"/>
-    <w:lsdException w:name="TOC Heading" w:uiPriority="39" w:qFormat="1"/>
+  <w:latentStyles w:defLockedState="0" w:defUIPriority="99" w:defSemiHidden="0" w:defUnhideWhenUsed="0" w:defQFormat="0" w:count="372">
+    <w:lsdException w:name="Normal" w:uiPriority="0" w:qFormat="1"/>
+    <w:lsdException w:name="heading 1" w:uiPriority="9" w:qFormat="1"/>
+    <w:lsdException w:name="heading 2" w:uiPriority="9" w:qFormat="1"/>
+    <w:lsdException w:name="heading 3" w:uiPriority="9" w:qFormat="1"/>
+    <w:lsdException w:name="heading 4" w:semiHidden="1" w:uiPriority="9" w:unhideWhenUsed="1" w:qFormat="1"/>
+    <w:lsdException w:name="heading 5" w:semiHidden="1" w:uiPriority="9" w:unhideWhenUsed="1" w:qFormat="1"/>
+    <w:lsdException w:name="heading 6" w:semiHidden="1" w:uiPriority="9" w:unhideWhenUsed="1" w:qFormat="1"/>
+    <w:lsdException w:name="heading 7" w:semiHidden="1" w:uiPriority="9" w:unhideWhenUsed="1" w:qFormat="1"/>
+    <w:lsdException w:name="heading 8" w:semiHidden="1" w:uiPriority="9" w:unhideWhenUsed="1" w:qFormat="1"/>
+    <w:lsdException w:name="heading 9" w:semiHidden="1" w:uiPriority="9" w:unhideWhenUsed="1" w:qFormat="1"/>
+    <w:lsdException w:name="index 1" w:semiHidden="1" w:unhideWhenUsed="1"/>
+    <w:lsdException w:name="index 2" w:semiHidden="1" w:unhideWhenUsed="1"/>
+    <w:lsdException w:name="index 3" w:semiHidden="1" w:unhideWhenUsed="1"/>
+    <w:lsdException w:name="index 4" w:semiHidden="1" w:unhideWhenUsed="1"/>
+    <w:lsdException w:name="index 5" w:semiHidden="1" w:unhideWhenUsed="1"/>
+    <w:lsdException w:name="index 6" w:semiHidden="1" w:unhideWhenUsed="1"/>
+    <w:lsdException w:name="index 7" w:semiHidden="1" w:unhideWhenUsed="1"/>
+    <w:lsdException w:name="index 8" w:semiHidden="1" w:unhideWhenUsed="1"/>
+    <w:lsdException w:name="index 9" w:semiHidden="1" w:unhideWhenUsed="1"/>
+    <w:lsdException w:name="toc 1" w:semiHidden="1" w:uiPriority="39" w:unhideWhenUsed="1"/>
+    <w:lsdException w:name="toc 2" w:semiHidden="1" w:uiPriority="39" w:unhideWhenUsed="1"/>
+    <w:lsdException w:name="toc 3" w:semiHidden="1" w:uiPriority="39" w:unhideWhenUsed="1"/>
+    <w:lsdException w:name="toc 4" w:semiHidden="1" w:uiPriority="39" w:unhideWhenUsed="1"/>
+    <w:lsdException w:name="toc 5" w:semiHidden="1" w:uiPriority="39" w:unhideWhenUsed="1"/>
+    <w:lsdException w:name="toc 6" w:semiHidden="1" w:uiPriority="39" w:unhideWhenUsed="1"/>
+    <w:lsdException w:name="toc 7" w:semiHidden="1" w:uiPriority="39" w:unhideWhenUsed="1"/>
+    <w:lsdException w:name="toc 8" w:semiHidden="1" w:uiPriority="39" w:unhideWhenUsed="1"/>
+    <w:lsdException w:name="toc 9" w:semiHidden="1" w:uiPriority="39" w:unhideWhenUsed="1"/>
+    <w:lsdException w:name="Normal Indent" w:semiHidden="1" w:unhideWhenUsed="1"/>
+    <w:lsdException w:name="footnote text" w:semiHidden="1" w:unhideWhenUsed="1"/>
+    <w:lsdException w:name="annotation text" w:semiHidden="1" w:unhideWhenUsed="1"/>
+    <w:lsdException w:name="header" w:semiHidden="1" w:unhideWhenUsed="1"/>
+    <w:lsdException w:name="footer" w:semiHidden="1" w:unhideWhenUsed="1"/>
+    <w:lsdException w:name="index heading" w:semiHidden="1" w:unhideWhenUsed="1"/>
+    <w:lsdException w:name="caption" w:semiHidden="1" w:uiPriority="35" w:unhideWhenUsed="1" w:qFormat="1"/>
+    <w:lsdException w:name="table of figures" w:semiHidden="1" w:unhideWhenUsed="1"/>
+    <w:lsdException w:name="envelope address" w:semiHidden="1" w:unhideWhenUsed="1"/>
+    <w:lsdException w:name="envelope return" w:semiHidden="1" w:unhideWhenUsed="1"/>
+    <w:lsdException w:name="footnote reference" w:semiHidden="1" w:unhideWhenUsed="1"/>
+    <w:lsdException w:name="annotation reference" w:semiHidden="1" w:unhideWhenUsed="1"/>
+    <w:lsdException w:name="line number" w:semiHidden="1" w:unhideWhenUsed="1"/>
+    <w:lsdException w:name="page number" w:semiHidden="1" w:unhideWhenUsed="1"/>
+    <w:lsdException w:name="endnote reference" w:semiHidden="1" w:unhideWhenUsed="1"/>
+    <w:lsdException w:name="endnote text" w:semiHidden="1" w:unhideWhenUsed="1"/>
+    <w:lsdException w:name="table of authorities" w:semiHidden="1" w:unhideWhenUsed="1"/>
+    <w:lsdException w:name="macro" w:semiHidden="1" w:unhideWhenUsed="1"/>
+    <w:lsdException w:name="toa heading" w:semiHidden="1" w:unhideWhenUsed="1"/>
+    <w:lsdException w:name="List" w:semiHidden="1" w:unhideWhenUsed="1"/>
+    <w:lsdException w:name="List Bullet" w:semiHidden="1" w:unhideWhenUsed="1"/>
+    <w:lsdException w:name="List Number" w:semiHidden="1" w:unhideWhenUsed="1"/>
+    <w:lsdException w:name="List 2" w:semiHidden="1" w:unhideWhenUsed="1"/>
+    <w:lsdException w:name="List 3" w:semiHidden="1" w:unhideWhenUsed="1"/>
+    <w:lsdException w:name="List 4" w:semiHidden="1" w:unhideWhenUsed="1"/>
+    <w:lsdException w:name="List 5" w:semiHidden="1" w:unhideWhenUsed="1"/>
+    <w:lsdException w:name="List Bullet 2" w:semiHidden="1" w:unhideWhenUsed="1"/>
+    <w:lsdException w:name="List Bullet 3" w:semiHidden="1" w:unhideWhenUsed="1"/>
+    <w:lsdException w:name="List Bullet 4" w:semiHidden="1" w:unhideWhenUsed="1"/>
+    <w:lsdException w:name="List Bullet 5" w:semiHidden="1" w:unhideWhenUsed="1"/>
+    <w:lsdException w:name="List Number 2" w:semiHidden="1" w:unhideWhenUsed="1"/>
+    <w:lsdException w:name="List Number 3" w:semiHidden="1" w:unhideWhenUsed="1"/>
+    <w:lsdException w:name="List Number 4" w:semiHidden="1" w:unhideWhenUsed="1"/>
+    <w:lsdException w:name="List Number 5" w:semiHidden="1" w:unhideWhenUsed="1"/>
+    <w:lsdException w:name="Title" w:uiPriority="10" w:qFormat="1"/>
+    <w:lsdException w:name="Closing" w:semiHidden="1" w:unhideWhenUsed="1"/>
+    <w:lsdException w:name="Signature" w:semiHidden="1" w:unhideWhenUsed="1"/>
+    <w:lsdException w:name="Default Paragraph Font" w:semiHidden="1" w:uiPriority="1" w:unhideWhenUsed="1"/>
+    <w:lsdException w:name="Body Text" w:semiHidden="1" w:unhideWhenUsed="1"/>
+    <w:lsdException w:name="Body Text Indent" w:semiHidden="1" w:unhideWhenUsed="1"/>
+    <w:lsdException w:name="List Continue" w:semiHidden="1" w:unhideWhenUsed="1"/>
+    <w:lsdException w:name="List Continue 2" w:semiHidden="1" w:unhideWhenUsed="1"/>
+    <w:lsdException w:name="List Continue 3" w:semiHidden="1" w:unhideWhenUsed="1"/>
+    <w:lsdException w:name="List Continue 4" w:semiHidden="1" w:unhideWhenUsed="1"/>
+    <w:lsdException w:name="List Continue 5" w:semiHidden="1" w:unhideWhenUsed="1"/>
+    <w:lsdException w:name="Message Header" w:semiHidden="1" w:unhideWhenUsed="1"/>
+    <w:lsdException w:name="Subtitle" w:uiPriority="11" w:qFormat="1"/>
+    <w:lsdException w:name="Salutation" w:semiHidden="1" w:unhideWhenUsed="1"/>
+    <w:lsdException w:name="Date" w:semiHidden="1" w:unhideWhenUsed="1"/>
+    <w:lsdException w:name="Body Text First Indent" w:semiHidden="1" w:unhideWhenUsed="1"/>
+    <w:lsdException w:name="Body Text First Indent 2" w:semiHidden="1" w:unhideWhenUsed="1"/>
+    <w:lsdException w:name="Note Heading" w:semiHidden="1" w:unhideWhenUsed="1"/>
+    <w:lsdException w:name="Body Text 2" w:semiHidden="1" w:unhideWhenUsed="1"/>
+    <w:lsdException w:name="Body Text 3" w:semiHidden="1" w:unhideWhenUsed="1"/>
+    <w:lsdException w:name="Body Text Indent 2" w:semiHidden="1" w:unhideWhenUsed="1"/>
+    <w:lsdException w:name="Body Text Indent 3" w:semiHidden="1" w:unhideWhenUsed="1"/>
+    <w:lsdException w:name="Block Text" w:semiHidden="1" w:unhideWhenUsed="1"/>
+    <w:lsdException w:name="Hyperlink" w:semiHidden="1" w:unhideWhenUsed="1"/>
+    <w:lsdException w:name="FollowedHyperlink" w:semiHidden="1" w:unhideWhenUsed="1"/>
+    <w:lsdException w:name="Strong" w:uiPriority="22" w:qFormat="1"/>
+    <w:lsdException w:name="Emphasis" w:uiPriority="20" w:qFormat="1"/>
+    <w:lsdException w:name="Document Map" w:semiHidden="1" w:unhideWhenUsed="1"/>
+    <w:lsdException w:name="Plain Text" w:semiHidden="1" w:unhideWhenUsed="1"/>
+    <w:lsdException w:name="E-mail Signature" w:semiHidden="1" w:unhideWhenUsed="1"/>
+    <w:lsdException w:name="HTML Top of Form" w:semiHidden="1" w:unhideWhenUsed="1"/>
+    <w:lsdException w:name="HTML Bottom of Form" w:semiHidden="1" w:unhideWhenUsed="1"/>
+    <w:lsdException w:name="Normal (Web)" w:semiHidden="1" w:unhideWhenUsed="1"/>
+    <w:lsdException w:name="HTML Acronym" w:semiHidden="1" w:unhideWhenUsed="1"/>
+    <w:lsdException w:name="HTML Address" w:semiHidden="1" w:unhideWhenUsed="1"/>
+    <w:lsdException w:name="HTML Cite" w:semiHidden="1" w:unhideWhenUsed="1"/>
+    <w:lsdException w:name="HTML Code" w:semiHidden="1" w:unhideWhenUsed="1"/>
+    <w:lsdException w:name="HTML Definition" w:semiHidden="1" w:unhideWhenUsed="1"/>
+    <w:lsdException w:name="HTML Keyboard" w:semiHidden="1" w:unhideWhenUsed="1"/>
+    <w:lsdException w:name="HTML Preformatted" w:semiHidden="1" w:unhideWhenUsed="1"/>
+    <w:lsdException w:name="HTML Sample" w:semiHidden="1" w:unhideWhenUsed="1"/>
+    <w:lsdException w:name="HTML Typewriter" w:semiHidden="1" w:unhideWhenUsed="1"/>
+    <w:lsdException w:name="HTML Variable" w:semiHidden="1" w:unhideWhenUsed="1"/>
+    <w:lsdException w:name="Normal Table" w:semiHidden="1" w:unhideWhenUsed="1"/>
+    <w:lsdException w:name="annotation subject" w:semiHidden="1" w:unhideWhenUsed="1"/>
+    <w:lsdException w:name="No List" w:semiHidden="1" w:unhideWhenUsed="1"/>
+    <w:lsdException w:name="Outline List 1" w:semiHidden="1" w:unhideWhenUsed="1"/>
+    <w:lsdException w:name="Outline List 2" w:semiHidden="1" w:unhideWhenUsed="1"/>
+    <w:lsdException w:name="Outline List 3" w:semiHidden="1" w:unhideWhenUsed="1"/>
+    <w:lsdException w:name="Table Simple 1" w:semiHidden="1" w:unhideWhenUsed="1"/>
+    <w:lsdException w:name="Table Simple 2" w:semiHidden="1" w:unhideWhenUsed="1"/>
+    <w:lsdException w:name="Table Simple 3" w:semiHidden="1" w:unhideWhenUsed="1"/>
+    <w:lsdException w:name="Table Classic 1" w:semiHidden="1" w:unhideWhenUsed="1"/>
+    <w:lsdException w:name="Table Classic 2" w:semiHidden="1" w:unhideWhenUsed="1"/>
+    <w:lsdException w:name="Table Classic 3" w:semiHidden="1" w:unhideWhenUsed="1"/>
+    <w:lsdException w:name="Table Classic 4" w:semiHidden="1" w:unhideWhenUsed="1"/>
+    <w:lsdException w:name="Table Colorful 1" w:semiHidden="1" w:unhideWhenUsed="1"/>
+    <w:lsdException w:name="Table Colorful 2" w:semiHidden="1" w:unhideWhenUsed="1"/>
+    <w:lsdException w:name="Table Colorful 3" w:semiHidden="1" w:unhideWhenUsed="1"/>
+    <w:lsdException w:name="Table Columns 1" w:semiHidden="1" w:unhideWhenUsed="1"/>
+    <w:lsdException w:name="Table Columns 2" w:semiHidden="1" w:unhideWhenUsed="1"/>
+    <w:lsdException w:name="Table Columns 3" w:semiHidden="1" w:unhideWhenUsed="1"/>
+    <w:lsdException w:name="Table Columns 4" w:semiHidden="1" w:unhideWhenUsed="1"/>
+    <w:lsdException w:name="Table Columns 5" w:semiHidden="1" w:unhideWhenUsed="1"/>
+    <w:lsdException w:name="Table Grid 1" w:semiHidden="1" w:unhideWhenUsed="1"/>
+    <w:lsdException w:name="Table Grid 2" w:semiHidden="1" w:unhideWhenUsed="1"/>
+    <w:lsdException w:name="Table Grid 3" w:semiHidden="1" w:unhideWhenUsed="1"/>
+    <w:lsdException w:name="Table Grid 4" w:semiHidden="1" w:unhideWhenUsed="1"/>
+    <w:lsdException w:name="Table Grid 5" w:semiHidden="1" w:unhideWhenUsed="1"/>
+    <w:lsdException w:name="Table Grid 6" w:semiHidden="1" w:unhideWhenUsed="1"/>
+    <w:lsdException w:name="Table Grid 7" w:semiHidden="1" w:unhideWhenUsed="1"/>
+    <w:lsdException w:name="Table Grid 8" w:semiHidden="1" w:unhideWhenUsed="1"/>
+    <w:lsdException w:name="Table List 1" w:semiHidden="1" w:unhideWhenUsed="1"/>
+    <w:lsdException w:name="Table List 2" w:semiHidden="1" w:unhideWhenUsed="1"/>
+    <w:lsdException w:name="Table List 3" w:semiHidden="1" w:unhideWhenUsed="1"/>
+    <w:lsdException w:name="Table List 4" w:semiHidden="1" w:unhideWhenUsed="1"/>
+    <w:lsdException w:name="Table List 5" w:semiHidden="1" w:unhideWhenUsed="1"/>
+    <w:lsdException w:name="Table List 6" w:semiHidden="1" w:unhideWhenUsed="1"/>
+    <w:lsdException w:name="Table List 7" w:semiHidden="1" w:unhideWhenUsed="1"/>
+    <w:lsdException w:name="Table List 8" w:semiHidden="1" w:unhideWhenUsed="1"/>
+    <w:lsdException w:name="Table 3D effects 1" w:semiHidden="1" w:unhideWhenUsed="1"/>
+    <w:lsdException w:name="Table 3D effects 2" w:semiHidden="1" w:unhideWhenUsed="1"/>
+    <w:lsdException w:name="Table 3D effects 3" w:semiHidden="1" w:unhideWhenUsed="1"/>
+    <w:lsdException w:name="Table Contemporary" w:semiHidden="1" w:unhideWhenUsed="1"/>
+    <w:lsdException w:name="Table Elegant" w:semiHidden="1" w:unhideWhenUsed="1"/>
+    <w:lsdException w:name="Table Professional" w:semiHidden="1" w:unhideWhenUsed="1"/>
+    <w:lsdException w:name="Table Subtle 1" w:semiHidden="1" w:unhideWhenUsed="1"/>
+    <w:lsdException w:name="Table Subtle 2" w:semiHidden="1" w:unhideWhenUsed="1"/>
+    <w:lsdException w:name="Table Web 1" w:semiHidden="1" w:unhideWhenUsed="1"/>
+    <w:lsdException w:name="Table Web 2" w:semiHidden="1" w:unhideWhenUsed="1"/>
+    <w:lsdException w:name="Table Web 3" w:semiHidden="1" w:unhideWhenUsed="1"/>
+    <w:lsdException w:name="Balloon Text" w:semiHidden="1" w:unhideWhenUsed="1"/>
+    <w:lsdException w:name="Table Grid" w:uiPriority="0"/>
+    <w:lsdException w:name="Table Theme" w:semiHidden="1" w:unhideWhenUsed="1"/>
+    <w:lsdException w:name="Placeholder Text" w:semiHidden="1"/>
+    <w:lsdException w:name="No Spacing" w:uiPriority="1" w:qFormat="1"/>
+    <w:lsdException w:name="Light Shading" w:uiPriority="60"/>
+    <w:lsdException w:name="Light List" w:uiPriority="61"/>
+    <w:lsdException w:name="Light Grid" w:uiPriority="62"/>
+    <w:lsdException w:name="Medium Shading 1" w:uiPriority="63"/>
+    <w:lsdException w:name="Medium Shading 2" w:uiPriority="64"/>
+    <w:lsdException w:name="Medium List 1" w:uiPriority="65"/>
+    <w:lsdException w:name="Medium List 2" w:uiPriority="66"/>
+    <w:lsdException w:name="Medium Grid 1" w:uiPriority="67"/>
+    <w:lsdException w:name="Medium Grid 2" w:uiPriority="68"/>
+    <w:lsdException w:name="Medium Grid 3" w:uiPriority="69"/>
+    <w:lsdException w:name="Dark List" w:uiPriority="70"/>
+    <w:lsdException w:name="Colorful Shading" w:uiPriority="71"/>
+    <w:lsdException w:name="Colorful List" w:uiPriority="72"/>
+    <w:lsdException w:name="Colorful Grid" w:uiPriority="73"/>
+    <w:lsdException w:name="Light Shading Accent 1" w:uiPriority="60"/>
+    <w:lsdException w:name="Light List Accent 1" w:uiPriority="61"/>
+    <w:lsdException w:name="Light Grid Accent 1" w:uiPriority="62"/>
+    <w:lsdException w:name="Medium Shading 1 Accent 1" w:uiPriority="63"/>
+    <w:lsdException w:name="Medium Shading 2 Accent 1" w:uiPriority="64"/>
+    <w:lsdException w:name="Medium List 1 Accent 1" w:uiPriority="65"/>
+    <w:lsdException w:name="Revision" w:semiHidden="1"/>
+    <w:lsdException w:name="List Paragraph" w:uiPriority="34" w:qFormat="1"/>
+    <w:lsdException w:name="Quote" w:uiPriority="29" w:qFormat="1"/>
+    <w:lsdException w:name="Intense Quote" w:uiPriority="30" w:qFormat="1"/>
+    <w:lsdException w:name="Medium List 2 Accent 1" w:uiPriority="66"/>
+    <w:lsdException w:name="Medium Grid 1 Accent 1" w:uiPriority="67"/>
+    <w:lsdException w:name="Medium Grid 2 Accent 1" w:uiPriority="68"/>
+    <w:lsdException w:name="Medium Grid 3 Accent 1" w:uiPriority="69"/>
+    <w:lsdException w:name="Dark List Accent 1" w:uiPriority="70"/>
+    <w:lsdException w:name="Colorful Shading Accent 1" w:uiPriority="71"/>
+    <w:lsdException w:name="Colorful List Accent 1" w:uiPriority="72"/>
+    <w:lsdException w:name="Colorful Grid Accent 1" w:uiPriority="73"/>
+    <w:lsdException w:name="Light Shading Accent 2" w:uiPriority="60"/>
+    <w:lsdException w:name="Light List Accent 2" w:uiPriority="61"/>
+    <w:lsdException w:name="Light Grid Accent 2" w:uiPriority="62"/>
+    <w:lsdException w:name="Medium Shading 1 Accent 2" w:uiPriority="63"/>
+    <w:lsdException w:name="Medium Shading 2 Accent 2" w:uiPriority="64"/>
+    <w:lsdException w:name="Medium List 1 Accent 2" w:uiPriority="65"/>
+    <w:lsdException w:name="Medium List 2 Accent 2" w:uiPriority="66"/>
+    <w:lsdException w:name="Medium Grid 1 Accent 2" w:uiPriority="67"/>
+    <w:lsdException w:name="Medium Grid 2 Accent 2" w:uiPriority="68"/>
+    <w:lsdException w:name="Medium Grid 3 Accent 2" w:uiPriority="69"/>
+    <w:lsdException w:name="Dark List Accent 2" w:uiPriority="70"/>
+    <w:lsdException w:name="Colorful Shading Accent 2" w:uiPriority="71"/>
+    <w:lsdException w:name="Colorful List Accent 2" w:uiPriority="72"/>
+    <w:lsdException w:name="Colorful Grid Accent 2" w:uiPriority="73"/>
+    <w:lsdException w:name="Light Shading Accent 3" w:uiPriority="60"/>
+    <w:lsdException w:name="Light List Accent 3" w:uiPriority="61"/>
+    <w:lsdException w:name="Light Grid Accent 3" w:uiPriority="62"/>
+    <w:lsdException w:name="Medium Shading 1 Accent 3" w:uiPriority="63"/>
+    <w:lsdException w:name="Medium Shading 2 Accent 3" w:uiPriority="64"/>
+    <w:lsdException w:name="Medium List 1 Accent 3" w:uiPriority="65"/>
+    <w:lsdException w:name="Medium List 2 Accent 3" w:uiPriority="66"/>
+    <w:lsdException w:name="Medium Grid 1 Accent 3" w:uiPriority="67"/>
+    <w:lsdException w:name="Medium Grid 2 Accent 3" w:uiPriority="68"/>
+    <w:lsdException w:name="Medium Grid 3 Accent 3" w:uiPriority="69"/>
+    <w:lsdException w:name="Dark List Accent 3" w:uiPriority="70"/>
+    <w:lsdException w:name="Colorful Shading Accent 3" w:uiPriority="71"/>
+    <w:lsdException w:name="Colorful List Accent 3" w:uiPriority="72"/>
+    <w:lsdException w:name="Colorful Grid Accent 3" w:uiPriority="73"/>
+    <w:lsdException w:name="Light Shading Accent 4" w:uiPriority="60"/>
+    <w:lsdException w:name="Light List Accent 4" w:uiPriority="61"/>
+    <w:lsdException w:name="Light Grid Accent 4" w:uiPriority="62"/>
+    <w:lsdException w:name="Medium Shading 1 Accent 4" w:uiPriority="63"/>
+    <w:lsdException w:name="Medium Shading 2 Accent 4" w:uiPriority="64"/>
+    <w:lsdException w:name="Medium List 1 Accent 4" w:uiPriority="65"/>
+    <w:lsdException w:name="Medium List 2 Accent 4" w:uiPriority="66"/>
+    <w:lsdException w:name="Medium Grid 1 Accent 4" w:uiPriority="67"/>
+    <w:lsdException w:name="Medium Grid 2 Accent 4" w:uiPriority="68"/>
+    <w:lsdException w:name="Medium Grid 3 Accent 4" w:uiPriority="69"/>
+    <w:lsdException w:name="Dark List Accent 4" w:uiPriority="70"/>
+    <w:lsdException w:name="Colorful Shading Accent 4" w:uiPriority="71"/>
+    <w:lsdException w:name="Colorful List Accent 4" w:uiPriority="72"/>
+    <w:lsdException w:name="Colorful Grid Accent 4" w:uiPriority="73"/>
+    <w:lsdException w:name="Light Shading Accent 5" w:uiPriority="60"/>
+    <w:lsdException w:name="Light List Accent 5" w:uiPriority="61"/>
+    <w:lsdException w:name="Light Grid Accent 5" w:uiPriority="62"/>
+    <w:lsdException w:name="Medium Shading 1 Accent 5" w:uiPriority="63"/>
+    <w:lsdException w:name="Medium Shading 2 Accent 5" w:uiPriority="64"/>
+    <w:lsdException w:name="Medium List 1 Accent 5" w:uiPriority="65"/>
+    <w:lsdException w:name="Medium List 2 Accent 5" w:uiPriority="66"/>
+    <w:lsdException w:name="Medium Grid 1 Accent 5" w:uiPriority="67"/>
+    <w:lsdException w:name="Medium Grid 2 Accent 5" w:uiPriority="68"/>
+    <w:lsdException w:name="Medium Grid 3 Accent 5" w:uiPriority="69"/>
+    <w:lsdException w:name="Dark List Accent 5" w:uiPriority="70"/>
+    <w:lsdException w:name="Colorful Shading Accent 5" w:uiPriority="71"/>
+    <w:lsdException w:name="Colorful List Accent 5" w:uiPriority="72"/>
+    <w:lsdException w:name="Colorful Grid Accent 5" w:uiPriority="73"/>
+    <w:lsdException w:name="Light Shading Accent 6" w:uiPriority="60"/>
+    <w:lsdException w:name="Light List Accent 6" w:uiPriority="61"/>
+    <w:lsdException w:name="Light Grid Accent 6" w:uiPriority="62"/>
+    <w:lsdException w:name="Medium Shading 1 Accent 6" w:uiPriority="63"/>
+    <w:lsdException w:name="Medium Shading 2 Accent 6" w:uiPriority="64"/>
+    <w:lsdException w:name="Medium List 1 Accent 6" w:uiPriority="65"/>
+    <w:lsdException w:name="Medium List 2 Accent 6" w:uiPriority="66"/>
+    <w:lsdException w:name="Medium Grid 1 Accent 6" w:uiPriority="67"/>
+    <w:lsdException w:name="Medium Grid 2 Accent 6" w:uiPriority="68"/>
+    <w:lsdException w:name="Medium Grid 3 Accent 6" w:uiPriority="69"/>
+    <w:lsdException w:name="Dark List Accent 6" w:uiPriority="70"/>
+    <w:lsdException w:name="Colorful Shading Accent 6" w:uiPriority="71"/>
+    <w:lsdException w:name="Colorful List Accent 6" w:uiPriority="72"/>
+    <w:lsdException w:name="Colorful Grid Accent 6" w:uiPriority="73"/>
+    <w:lsdException w:name="Subtle Emphasis" w:uiPriority="19" w:qFormat="1"/>
+    <w:lsdException w:name="Intense Emphasis" w:uiPriority="21" w:qFormat="1"/>
+    <w:lsdException w:name="Subtle Reference" w:uiPriority="31" w:qFormat="1"/>
+    <w:lsdException w:name="Intense Reference" w:uiPriority="32" w:qFormat="1"/>
+    <w:lsdException w:name="Book Title" w:uiPriority="33" w:qFormat="1"/>
+    <w:lsdException w:name="Bibliography" w:semiHidden="1" w:uiPriority="37" w:unhideWhenUsed="1"/>
+    <w:lsdException w:name="TOC Heading" w:semiHidden="1" w:uiPriority="39" w:unhideWhenUsed="1" w:qFormat="1"/>
+    <w:lsdException w:name="Grid Table 3" w:semiHidden="1" w:unhideWhenUsed="1"/>
+    <w:lsdException w:name="Grid Table 4" w:uiPriority="49"/>
+    <w:lsdException w:name="Grid Table 5 Dark" w:uiPriority="50"/>
+    <w:lsdException w:name="Grid Table 6 Colorful" w:uiPriority="51"/>
+    <w:lsdException w:name="Grid Table 7 Colorful" w:uiPriority="52"/>
+    <w:lsdException w:name="Grid Table 1 Light Accent 1" w:uiPriority="46"/>
+    <w:lsdException w:name="Grid Table 2 Accent 1" w:uiPriority="47"/>
+    <w:lsdException w:name="Grid Table 3 Accent 1" w:uiPriority="48"/>
+    <w:lsdException w:name="Grid Table 4 Accent 1" w:uiPriority="49"/>
+    <w:lsdException w:name="Grid Table 5 Dark Accent 1" w:uiPriority="50"/>
+    <w:lsdException w:name="Grid Table 6 Colorful Accent 1" w:uiPriority="51"/>
+    <w:lsdException w:name="Grid Table 7 Colorful Accent 1" w:uiPriority="52"/>
+    <w:lsdException w:name="Grid Table 1 Light Accent 2" w:uiPriority="46"/>
+    <w:lsdException w:name="Grid Table 2 Accent 2" w:uiPriority="47"/>
+    <w:lsdException w:name="Grid Table 3 Accent 2" w:uiPriority="48"/>
+    <w:lsdException w:name="Grid Table 4 Accent 2" w:uiPriority="49"/>
+    <w:lsdException w:name="Grid Table 5 Dark Accent 2" w:uiPriority="50"/>
+    <w:lsdException w:name="Grid Table 6 Colorful Accent 2" w:uiPriority="51"/>
+    <w:lsdException w:name="Grid Table 7 Colorful Accent 2" w:uiPriority="52"/>
+    <w:lsdException w:name="Grid Table 1 Light Accent 3" w:uiPriority="46"/>
+    <w:lsdException w:name="Grid Table 2 Accent 3" w:uiPriority="47"/>
+    <w:lsdException w:name="Grid Table 3 Accent 3" w:uiPriority="48"/>
+    <w:lsdException w:name="Grid Table 4 Accent 3" w:uiPriority="49"/>
+    <w:lsdException w:name="Grid Table 5 Dark Accent 3" w:uiPriority="50"/>
+    <w:lsdException w:name="Grid Table 6 Colorful Accent 3" w:uiPriority="51"/>
+    <w:lsdException w:name="Grid Table 7 Colorful Accent 3" w:uiPriority="52"/>
+    <w:lsdException w:name="Grid Table 1 Light Accent 4" w:uiPriority="46"/>
+    <w:lsdException w:name="Grid Table 2 Accent 4" w:uiPriority="47"/>
+    <w:lsdException w:name="Grid Table 3 Accent 4" w:uiPriority="48"/>
+    <w:lsdException w:name="Grid Table 4 Accent 4" w:uiPriority="49"/>
+    <w:lsdException w:name="Grid Table 5 Dark Accent 4" w:uiPriority="50"/>
+    <w:lsdException w:name="Grid Table 6 Colorful Accent 4" w:uiPriority="51"/>
+    <w:lsdException w:name="Grid Table 7 Colorful Accent 4" w:uiPriority="52"/>
+    <w:lsdException w:name="Grid Table 1 Light Accent 5" w:uiPriority="46"/>
+    <w:lsdException w:name="Grid Table 2 Accent 5" w:uiPriority="47"/>
+    <w:lsdException w:name="Grid Table 3 Accent 5" w:uiPriority="48"/>
+    <w:lsdException w:name="Grid Table 4 Accent 5" w:uiPriority="49"/>
+    <w:lsdException w:name="Grid Table 5 Dark Accent 5" w:uiPriority="50"/>
+    <w:lsdException w:name="Grid Table 6 Colorful Accent 5" w:uiPriority="51"/>
+    <w:lsdException w:name="Grid Table 7 Colorful Accent 5" w:uiPriority="52"/>
+    <w:lsdException w:name="Grid Table 1 Light Accent 6" w:uiPriority="46"/>
+    <w:lsdException w:name="Grid Table 2 Accent 6" w:uiPriority="47"/>
+    <w:lsdException w:name="Grid Table 3 Accent 6" w:uiPriority="48"/>
+    <w:lsdException w:name="Grid Table 4 Accent 6" w:uiPriority="49"/>
+    <w:lsdException w:name="Grid Table 5 Dark Accent 6" w:uiPriority="50"/>
+    <w:lsdException w:name="Grid Table 6 Colorful Accent 6" w:uiPriority="51"/>
+    <w:lsdException w:name="Grid Table 7 Colorful Accent 6" w:uiPriority="52"/>
+    <w:lsdException w:name="List Table 1 Light" w:uiPriority="46"/>
+    <w:lsdException w:name="List Table 2" w:uiPriority="47"/>
+    <w:lsdException w:name="List Table 3" w:uiPriority="48"/>
+    <w:lsdException w:name="List Table 4" w:uiPriority="49"/>
+    <w:lsdException w:name="List Table 5 Dark" w:uiPriority="50"/>
+    <w:lsdException w:name="List Table 6 Colorful" w:uiPriority="51"/>
+    <w:lsdException w:name="List Table 7 Colorful" w:uiPriority="52"/>
+    <w:lsdException w:name="List Table 1 Light Accent 1" w:uiPriority="46"/>
+    <w:lsdException w:name="List Table 2 Accent 1" w:uiPriority="47"/>
+    <w:lsdException w:name="List Table 3 Accent 1" w:uiPriority="48"/>
+    <w:lsdException w:name="List Table 4 Accent 1" w:uiPriority="49"/>
+    <w:lsdException w:name="List Table 5 Dark Accent 1" w:uiPriority="50"/>
+    <w:lsdException w:name="List Table 6 Colorful Accent 1" w:uiPriority="51"/>
+    <w:lsdException w:name="List Table 7 Colorful Accent 1" w:uiPriority="52"/>
+    <w:lsdException w:name="List Table 1 Light Accent 2" w:uiPriority="46"/>
+    <w:lsdException w:name="List Table 2 Accent 2" w:uiPriority="47"/>
+    <w:lsdException w:name="List Table 3 Accent 2" w:uiPriority="48"/>
+    <w:lsdException w:name="List Table 4 Accent 2" w:uiPriority="49"/>
+    <w:lsdException w:name="List Table 5 Dark Accent 2" w:uiPriority="50"/>
+    <w:lsdException w:name="List Table 6 Colorful Accent 2" w:uiPriority="51"/>
+    <w:lsdException w:name="List Table 7 Colorful Accent 2" w:uiPriority="52"/>
+    <w:lsdException w:name="List Table 1 Light Accent 3" w:uiPriority="46"/>
+    <w:lsdException w:name="List Table 2 Accent 3" w:uiPriority="47"/>
+    <w:lsdException w:name="List Table 3 Accent 3" w:uiPriority="48"/>
+    <w:lsdException w:name="List Table 4 Accent 3" w:uiPriority="49"/>
+    <w:lsdException w:name="List Table 5 Dark Accent 3" w:uiPriority="50"/>
+    <w:lsdException w:name="List Table 6 Colorful Accent 3" w:uiPriority="51"/>
+    <w:lsdException w:name="List Table 7 Colorful Accent 3" w:uiPriority="52"/>
+    <w:lsdException w:name="List Table 1 Light Accent 4" w:uiPriority="46"/>
+    <w:lsdException w:name="List Table 2 Accent 4" w:uiPriority="47"/>
+    <w:lsdException w:name="List Table 3 Accent 4" w:uiPriority="48"/>
+    <w:lsdException w:name="List Table 4 Accent 4" w:uiPriority="49"/>
+    <w:lsdException w:name="List Table 5 Dark Accent 4" w:uiPriority="50"/>
+    <w:lsdException w:name="List Table 6 Colorful Accent 4" w:uiPriority="51"/>
+    <w:lsdException w:name="List Table 7 Colorful Accent 4" w:uiPriority="52"/>
+    <w:lsdException w:name="List Table 1 Light Accent 5" w:uiPriority="46"/>
+    <w:lsdException w:name="List Table 2 Accent 5" w:uiPriority="47"/>
+    <w:lsdException w:name="List Table 3 Accent 5" w:uiPriority="48"/>
+    <w:lsdException w:name="List Table 4 Accent 5" w:uiPriority="49"/>
+    <w:lsdException w:name="List Table 5 Dark Accent 5" w:uiPriority="50"/>
+    <w:lsdException w:name="List Table 6 Colorful Accent 5" w:uiPriority="51"/>
+    <w:lsdException w:name="List Table 7 Colorful Accent 5" w:uiPriority="52"/>
+    <w:lsdException w:name="List Table 1 Light Accent 6" w:uiPriority="46"/>
+    <w:lsdException w:name="List Table 2 Accent 6" w:uiPriority="47"/>
+    <w:lsdException w:name="List Table 3 Accent 6" w:uiPriority="48"/>
+    <w:lsdException w:name="List Table 4 Accent 6" w:uiPriority="49"/>
+    <w:lsdException w:name="List Table 5 Dark Accent 6" w:uiPriority="50"/>
+    <w:lsdException w:name="List Table 6 Colorful Accent 6" w:uiPriority="51"/>
+    <w:lsdException w:name="List Table 7 Colorful Accent 6" w:uiPriority="52"/>
+    <w:lsdException w:name="Mention" w:semiHidden="1" w:unhideWhenUsed="1"/>
   </w:latentStyles>
   <w:style w:type="paragraph" w:default="1" w:styleId="Normal">
     <w:name w:val="Normal"/>
@@ -6366,12 +6613,11 @@
       </w:numPr>
     </w:pPr>
   </w:style>
-  <w:style w:type="table" w:styleId="Grille">
+  <w:style w:type="table" w:styleId="Grilledutableau">
     <w:name w:val="Table Grid"/>
     <w:basedOn w:val="TableauNormal"/>
     <w:rsid w:val="000E1E80"/>
     <w:tblPr>
-      <w:tblInd w:w="0" w:type="dxa"/>
       <w:tblBorders>
         <w:top w:val="single" w:sz="4" w:space="0" w:color="auto"/>
         <w:left w:val="single" w:sz="4" w:space="0" w:color="auto"/>
@@ -6380,384 +6626,6 @@
         <w:insideH w:val="single" w:sz="4" w:space="0" w:color="auto"/>
         <w:insideV w:val="single" w:sz="4" w:space="0" w:color="auto"/>
       </w:tblBorders>
-      <w:tblCellMar>
-        <w:top w:w="0" w:type="dxa"/>
-        <w:left w:w="108" w:type="dxa"/>
-        <w:bottom w:w="0" w:type="dxa"/>
-        <w:right w:w="108" w:type="dxa"/>
-      </w:tblCellMar>
-    </w:tblPr>
-  </w:style>
-  <w:style w:type="paragraph" w:styleId="Paragraphedeliste">
-    <w:name w:val="List Paragraph"/>
-    <w:basedOn w:val="Normal"/>
-    <w:uiPriority w:val="34"/>
-    <w:qFormat/>
-    <w:rsid w:val="002E260A"/>
-    <w:pPr>
-      <w:ind w:left="720"/>
-      <w:contextualSpacing/>
-    </w:pPr>
-  </w:style>
-</w:styles>
-</file>
-
-<file path=word/stylesWithEffects.xml><?xml version="1.0" encoding="utf-8"?>
-<w:styles xmlns:wpc="http://schemas.microsoft.com/office/word/2010/wordprocessingCanvas" xmlns:mo="http://schemas.microsoft.com/office/mac/office/2008/main" xmlns:mc="http://schemas.openxmlformats.org/markup-compatibility/2006" xmlns:mv="urn:schemas-microsoft-com:mac:vml" xmlns:o="urn:schemas-microsoft-com:office:office" xmlns:r="http://schemas.openxmlformats.org/officeDocument/2006/relationships" xmlns:m="http://schemas.openxmlformats.org/officeDocument/2006/math" xmlns:v="urn:schemas-microsoft-com:vml" xmlns:wp14="http://schemas.microsoft.com/office/word/2010/wordprocessingDrawing" xmlns:wp="http://schemas.openxmlformats.org/drawingml/2006/wordprocessingDrawing" xmlns:w10="urn:schemas-microsoft-com:office:word" xmlns:w="http://schemas.openxmlformats.org/wordprocessingml/2006/main" xmlns:w14="http://schemas.microsoft.com/office/word/2010/wordml" xmlns:wpg="http://schemas.microsoft.com/office/word/2010/wordprocessingGroup" xmlns:wpi="http://schemas.microsoft.com/office/word/2010/wordprocessingInk" xmlns:wne="http://schemas.microsoft.com/office/word/2006/wordml" xmlns:wps="http://schemas.microsoft.com/office/word/2010/wordprocessingShape" mc:Ignorable="w14 wp14">
-  <w:docDefaults>
-    <w:rPrDefault>
-      <w:rPr>
-        <w:rFonts w:ascii="Times New Roman" w:eastAsia="Times New Roman" w:hAnsi="Times New Roman" w:cs="Times New Roman"/>
-        <w:lang w:val="fr-CA" w:eastAsia="fr-FR" w:bidi="ar-SA"/>
-      </w:rPr>
-    </w:rPrDefault>
-    <w:pPrDefault/>
-  </w:docDefaults>
-  <w:latentStyles w:defLockedState="0" w:defUIPriority="99" w:defSemiHidden="1" w:defUnhideWhenUsed="1" w:defQFormat="0" w:count="276">
-    <w:lsdException w:name="Normal" w:semiHidden="0" w:uiPriority="0" w:unhideWhenUsed="0" w:qFormat="1"/>
-    <w:lsdException w:name="heading 1" w:semiHidden="0" w:uiPriority="9" w:unhideWhenUsed="0" w:qFormat="1"/>
-    <w:lsdException w:name="heading 2" w:semiHidden="0" w:uiPriority="9" w:unhideWhenUsed="0" w:qFormat="1"/>
-    <w:lsdException w:name="heading 3" w:semiHidden="0" w:uiPriority="9" w:unhideWhenUsed="0" w:qFormat="1"/>
-    <w:lsdException w:name="heading 4" w:uiPriority="9" w:qFormat="1"/>
-    <w:lsdException w:name="heading 5" w:uiPriority="9" w:qFormat="1"/>
-    <w:lsdException w:name="heading 6" w:uiPriority="9" w:qFormat="1"/>
-    <w:lsdException w:name="heading 7" w:uiPriority="9" w:qFormat="1"/>
-    <w:lsdException w:name="heading 8" w:uiPriority="9" w:qFormat="1"/>
-    <w:lsdException w:name="heading 9" w:uiPriority="9" w:qFormat="1"/>
-    <w:lsdException w:name="toc 1" w:uiPriority="39"/>
-    <w:lsdException w:name="toc 2" w:uiPriority="39"/>
-    <w:lsdException w:name="toc 3" w:uiPriority="39"/>
-    <w:lsdException w:name="toc 4" w:uiPriority="39"/>
-    <w:lsdException w:name="toc 5" w:uiPriority="39"/>
-    <w:lsdException w:name="toc 6" w:uiPriority="39"/>
-    <w:lsdException w:name="toc 7" w:uiPriority="39"/>
-    <w:lsdException w:name="toc 8" w:uiPriority="39"/>
-    <w:lsdException w:name="toc 9" w:uiPriority="39"/>
-    <w:lsdException w:name="caption" w:uiPriority="35" w:qFormat="1"/>
-    <w:lsdException w:name="Title" w:semiHidden="0" w:uiPriority="10" w:unhideWhenUsed="0" w:qFormat="1"/>
-    <w:lsdException w:name="Default Paragraph Font" w:uiPriority="1"/>
-    <w:lsdException w:name="Subtitle" w:semiHidden="0" w:uiPriority="11" w:unhideWhenUsed="0" w:qFormat="1"/>
-    <w:lsdException w:name="Strong" w:semiHidden="0" w:uiPriority="22" w:unhideWhenUsed="0" w:qFormat="1"/>
-    <w:lsdException w:name="Emphasis" w:semiHidden="0" w:uiPriority="20" w:unhideWhenUsed="0" w:qFormat="1"/>
-    <w:lsdException w:name="Table Grid" w:semiHidden="0" w:uiPriority="0" w:unhideWhenUsed="0"/>
-    <w:lsdException w:name="Placeholder Text" w:unhideWhenUsed="0"/>
-    <w:lsdException w:name="No Spacing" w:semiHidden="0" w:uiPriority="1" w:unhideWhenUsed="0" w:qFormat="1"/>
-    <w:lsdException w:name="Light Shading" w:semiHidden="0" w:uiPriority="60" w:unhideWhenUsed="0"/>
-    <w:lsdException w:name="Light List" w:semiHidden="0" w:uiPriority="61" w:unhideWhenUsed="0"/>
-    <w:lsdException w:name="Light Grid" w:semiHidden="0" w:uiPriority="62" w:unhideWhenUsed="0"/>
-    <w:lsdException w:name="Medium Shading 1" w:semiHidden="0" w:uiPriority="63" w:unhideWhenUsed="0"/>
-    <w:lsdException w:name="Medium Shading 2" w:semiHidden="0" w:uiPriority="64" w:unhideWhenUsed="0"/>
-    <w:lsdException w:name="Medium List 1" w:semiHidden="0" w:uiPriority="65" w:unhideWhenUsed="0"/>
-    <w:lsdException w:name="Medium List 2" w:semiHidden="0" w:uiPriority="66" w:unhideWhenUsed="0"/>
-    <w:lsdException w:name="Medium Grid 1" w:semiHidden="0" w:uiPriority="67" w:unhideWhenUsed="0"/>
-    <w:lsdException w:name="Medium Grid 2" w:semiHidden="0" w:uiPriority="68" w:unhideWhenUsed="0"/>
-    <w:lsdException w:name="Medium Grid 3" w:semiHidden="0" w:uiPriority="69" w:unhideWhenUsed="0"/>
-    <w:lsdException w:name="Dark List" w:semiHidden="0" w:uiPriority="70" w:unhideWhenUsed="0"/>
-    <w:lsdException w:name="Colorful Shading" w:semiHidden="0" w:uiPriority="71" w:unhideWhenUsed="0"/>
-    <w:lsdException w:name="Colorful List" w:semiHidden="0" w:uiPriority="72" w:unhideWhenUsed="0"/>
-    <w:lsdException w:name="Colorful Grid" w:semiHidden="0" w:uiPriority="73" w:unhideWhenUsed="0"/>
-    <w:lsdException w:name="Light Shading Accent 1" w:semiHidden="0" w:uiPriority="60" w:unhideWhenUsed="0"/>
-    <w:lsdException w:name="Light List Accent 1" w:semiHidden="0" w:uiPriority="61" w:unhideWhenUsed="0"/>
-    <w:lsdException w:name="Light Grid Accent 1" w:semiHidden="0" w:uiPriority="62" w:unhideWhenUsed="0"/>
-    <w:lsdException w:name="Medium Shading 1 Accent 1" w:semiHidden="0" w:uiPriority="63" w:unhideWhenUsed="0"/>
-    <w:lsdException w:name="Medium Shading 2 Accent 1" w:semiHidden="0" w:uiPriority="64" w:unhideWhenUsed="0"/>
-    <w:lsdException w:name="Medium List 1 Accent 1" w:semiHidden="0" w:uiPriority="65" w:unhideWhenUsed="0"/>
-    <w:lsdException w:name="Revision" w:unhideWhenUsed="0"/>
-    <w:lsdException w:name="List Paragraph" w:semiHidden="0" w:uiPriority="34" w:unhideWhenUsed="0" w:qFormat="1"/>
-    <w:lsdException w:name="Quote" w:semiHidden="0" w:uiPriority="29" w:unhideWhenUsed="0" w:qFormat="1"/>
-    <w:lsdException w:name="Intense Quote" w:semiHidden="0" w:uiPriority="30" w:unhideWhenUsed="0" w:qFormat="1"/>
-    <w:lsdException w:name="Medium List 2 Accent 1" w:semiHidden="0" w:uiPriority="66" w:unhideWhenUsed="0"/>
-    <w:lsdException w:name="Medium Grid 1 Accent 1" w:semiHidden="0" w:uiPriority="67" w:unhideWhenUsed="0"/>
-    <w:lsdException w:name="Medium Grid 2 Accent 1" w:semiHidden="0" w:uiPriority="68" w:unhideWhenUsed="0"/>
-    <w:lsdException w:name="Medium Grid 3 Accent 1" w:semiHidden="0" w:uiPriority="69" w:unhideWhenUsed="0"/>
-    <w:lsdException w:name="Dark List Accent 1" w:semiHidden="0" w:uiPriority="70" w:unhideWhenUsed="0"/>
-    <w:lsdException w:name="Colorful Shading Accent 1" w:semiHidden="0" w:uiPriority="71" w:unhideWhenUsed="0"/>
-    <w:lsdException w:name="Colorful List Accent 1" w:semiHidden="0" w:uiPriority="72" w:unhideWhenUsed="0"/>
-    <w:lsdException w:name="Colorful Grid Accent 1" w:semiHidden="0" w:uiPriority="73" w:unhideWhenUsed="0"/>
-    <w:lsdException w:name="Light Shading Accent 2" w:semiHidden="0" w:uiPriority="60" w:unhideWhenUsed="0"/>
-    <w:lsdException w:name="Light List Accent 2" w:semiHidden="0" w:uiPriority="61" w:unhideWhenUsed="0"/>
-    <w:lsdException w:name="Light Grid Accent 2" w:semiHidden="0" w:uiPriority="62" w:unhideWhenUsed="0"/>
-    <w:lsdException w:name="Medium Shading 1 Accent 2" w:semiHidden="0" w:uiPriority="63" w:unhideWhenUsed="0"/>
-    <w:lsdException w:name="Medium Shading 2 Accent 2" w:semiHidden="0" w:uiPriority="64" w:unhideWhenUsed="0"/>
-    <w:lsdException w:name="Medium List 1 Accent 2" w:semiHidden="0" w:uiPriority="65" w:unhideWhenUsed="0"/>
-    <w:lsdException w:name="Medium List 2 Accent 2" w:semiHidden="0" w:uiPriority="66" w:unhideWhenUsed="0"/>
-    <w:lsdException w:name="Medium Grid 1 Accent 2" w:semiHidden="0" w:uiPriority="67" w:unhideWhenUsed="0"/>
-    <w:lsdException w:name="Medium Grid 2 Accent 2" w:semiHidden="0" w:uiPriority="68" w:unhideWhenUsed="0"/>
-    <w:lsdException w:name="Medium Grid 3 Accent 2" w:semiHidden="0" w:uiPriority="69" w:unhideWhenUsed="0"/>
-    <w:lsdException w:name="Dark List Accent 2" w:semiHidden="0" w:uiPriority="70" w:unhideWhenUsed="0"/>
-    <w:lsdException w:name="Colorful Shading Accent 2" w:semiHidden="0" w:uiPriority="71" w:unhideWhenUsed="0"/>
-    <w:lsdException w:name="Colorful List Accent 2" w:semiHidden="0" w:uiPriority="72" w:unhideWhenUsed="0"/>
-    <w:lsdException w:name="Colorful Grid Accent 2" w:semiHidden="0" w:uiPriority="73" w:unhideWhenUsed="0"/>
-    <w:lsdException w:name="Light Shading Accent 3" w:semiHidden="0" w:uiPriority="60" w:unhideWhenUsed="0"/>
-    <w:lsdException w:name="Light List Accent 3" w:semiHidden="0" w:uiPriority="61" w:unhideWhenUsed="0"/>
-    <w:lsdException w:name="Light Grid Accent 3" w:semiHidden="0" w:uiPriority="62" w:unhideWhenUsed="0"/>
-    <w:lsdException w:name="Medium Shading 1 Accent 3" w:semiHidden="0" w:uiPriority="63" w:unhideWhenUsed="0"/>
-    <w:lsdException w:name="Medium Shading 2 Accent 3" w:semiHidden="0" w:uiPriority="64" w:unhideWhenUsed="0"/>
-    <w:lsdException w:name="Medium List 1 Accent 3" w:semiHidden="0" w:uiPriority="65" w:unhideWhenUsed="0"/>
-    <w:lsdException w:name="Medium List 2 Accent 3" w:semiHidden="0" w:uiPriority="66" w:unhideWhenUsed="0"/>
-    <w:lsdException w:name="Medium Grid 1 Accent 3" w:semiHidden="0" w:uiPriority="67" w:unhideWhenUsed="0"/>
-    <w:lsdException w:name="Medium Grid 2 Accent 3" w:semiHidden="0" w:uiPriority="68" w:unhideWhenUsed="0"/>
-    <w:lsdException w:name="Medium Grid 3 Accent 3" w:semiHidden="0" w:uiPriority="69" w:unhideWhenUsed="0"/>
-    <w:lsdException w:name="Dark List Accent 3" w:semiHidden="0" w:uiPriority="70" w:unhideWhenUsed="0"/>
-    <w:lsdException w:name="Colorful Shading Accent 3" w:semiHidden="0" w:uiPriority="71" w:unhideWhenUsed="0"/>
-    <w:lsdException w:name="Colorful List Accent 3" w:semiHidden="0" w:uiPriority="72" w:unhideWhenUsed="0"/>
-    <w:lsdException w:name="Colorful Grid Accent 3" w:semiHidden="0" w:uiPriority="73" w:unhideWhenUsed="0"/>
-    <w:lsdException w:name="Light Shading Accent 4" w:semiHidden="0" w:uiPriority="60" w:unhideWhenUsed="0"/>
-    <w:lsdException w:name="Light List Accent 4" w:semiHidden="0" w:uiPriority="61" w:unhideWhenUsed="0"/>
-    <w:lsdException w:name="Light Grid Accent 4" w:semiHidden="0" w:uiPriority="62" w:unhideWhenUsed="0"/>
-    <w:lsdException w:name="Medium Shading 1 Accent 4" w:semiHidden="0" w:uiPriority="63" w:unhideWhenUsed="0"/>
-    <w:lsdException w:name="Medium Shading 2 Accent 4" w:semiHidden="0" w:uiPriority="64" w:unhideWhenUsed="0"/>
-    <w:lsdException w:name="Medium List 1 Accent 4" w:semiHidden="0" w:uiPriority="65" w:unhideWhenUsed="0"/>
-    <w:lsdException w:name="Medium List 2 Accent 4" w:semiHidden="0" w:uiPriority="66" w:unhideWhenUsed="0"/>
-    <w:lsdException w:name="Medium Grid 1 Accent 4" w:semiHidden="0" w:uiPriority="67" w:unhideWhenUsed="0"/>
-    <w:lsdException w:name="Medium Grid 2 Accent 4" w:semiHidden="0" w:uiPriority="68" w:unhideWhenUsed="0"/>
-    <w:lsdException w:name="Medium Grid 3 Accent 4" w:semiHidden="0" w:uiPriority="69" w:unhideWhenUsed="0"/>
-    <w:lsdException w:name="Dark List Accent 4" w:semiHidden="0" w:uiPriority="70" w:unhideWhenUsed="0"/>
-    <w:lsdException w:name="Colorful Shading Accent 4" w:semiHidden="0" w:uiPriority="71" w:unhideWhenUsed="0"/>
-    <w:lsdException w:name="Colorful List Accent 4" w:semiHidden="0" w:uiPriority="72" w:unhideWhenUsed="0"/>
-    <w:lsdException w:name="Colorful Grid Accent 4" w:semiHidden="0" w:uiPriority="73" w:unhideWhenUsed="0"/>
-    <w:lsdException w:name="Light Shading Accent 5" w:semiHidden="0" w:uiPriority="60" w:unhideWhenUsed="0"/>
-    <w:lsdException w:name="Light List Accent 5" w:semiHidden="0" w:uiPriority="61" w:unhideWhenUsed="0"/>
-    <w:lsdException w:name="Light Grid Accent 5" w:semiHidden="0" w:uiPriority="62" w:unhideWhenUsed="0"/>
-    <w:lsdException w:name="Medium Shading 1 Accent 5" w:semiHidden="0" w:uiPriority="63" w:unhideWhenUsed="0"/>
-    <w:lsdException w:name="Medium Shading 2 Accent 5" w:semiHidden="0" w:uiPriority="64" w:unhideWhenUsed="0"/>
-    <w:lsdException w:name="Medium List 1 Accent 5" w:semiHidden="0" w:uiPriority="65" w:unhideWhenUsed="0"/>
-    <w:lsdException w:name="Medium List 2 Accent 5" w:semiHidden="0" w:uiPriority="66" w:unhideWhenUsed="0"/>
-    <w:lsdException w:name="Medium Grid 1 Accent 5" w:semiHidden="0" w:uiPriority="67" w:unhideWhenUsed="0"/>
-    <w:lsdException w:name="Medium Grid 2 Accent 5" w:semiHidden="0" w:uiPriority="68" w:unhideWhenUsed="0"/>
-    <w:lsdException w:name="Medium Grid 3 Accent 5" w:semiHidden="0" w:uiPriority="69" w:unhideWhenUsed="0"/>
-    <w:lsdException w:name="Dark List Accent 5" w:semiHidden="0" w:uiPriority="70" w:unhideWhenUsed="0"/>
-    <w:lsdException w:name="Colorful Shading Accent 5" w:semiHidden="0" w:uiPriority="71" w:unhideWhenUsed="0"/>
-    <w:lsdException w:name="Colorful List Accent 5" w:semiHidden="0" w:uiPriority="72" w:unhideWhenUsed="0"/>
-    <w:lsdException w:name="Colorful Grid Accent 5" w:semiHidden="0" w:uiPriority="73" w:unhideWhenUsed="0"/>
-    <w:lsdException w:name="Light Shading Accent 6" w:semiHidden="0" w:uiPriority="60" w:unhideWhenUsed="0"/>
-    <w:lsdException w:name="Light List Accent 6" w:semiHidden="0" w:uiPriority="61" w:unhideWhenUsed="0"/>
-    <w:lsdException w:name="Light Grid Accent 6" w:semiHidden="0" w:uiPriority="62" w:unhideWhenUsed="0"/>
-    <w:lsdException w:name="Medium Shading 1 Accent 6" w:semiHidden="0" w:uiPriority="63" w:unhideWhenUsed="0"/>
-    <w:lsdException w:name="Medium Shading 2 Accent 6" w:semiHidden="0" w:uiPriority="64" w:unhideWhenUsed="0"/>
-    <w:lsdException w:name="Medium List 1 Accent 6" w:semiHidden="0" w:uiPriority="65" w:unhideWhenUsed="0"/>
-    <w:lsdException w:name="Medium List 2 Accent 6" w:semiHidden="0" w:uiPriority="66" w:unhideWhenUsed="0"/>
-    <w:lsdException w:name="Medium Grid 1 Accent 6" w:semiHidden="0" w:uiPriority="67" w:unhideWhenUsed="0"/>
-    <w:lsdException w:name="Medium Grid 2 Accent 6" w:semiHidden="0" w:uiPriority="68" w:unhideWhenUsed="0"/>
-    <w:lsdException w:name="Medium Grid 3 Accent 6" w:semiHidden="0" w:uiPriority="69" w:unhideWhenUsed="0"/>
-    <w:lsdException w:name="Dark List Accent 6" w:semiHidden="0" w:uiPriority="70" w:unhideWhenUsed="0"/>
-    <w:lsdException w:name="Colorful Shading Accent 6" w:semiHidden="0" w:uiPriority="71" w:unhideWhenUsed="0"/>
-    <w:lsdException w:name="Colorful List Accent 6" w:semiHidden="0" w:uiPriority="72" w:unhideWhenUsed="0"/>
-    <w:lsdException w:name="Colorful Grid Accent 6" w:semiHidden="0" w:uiPriority="73" w:unhideWhenUsed="0"/>
-    <w:lsdException w:name="Subtle Emphasis" w:semiHidden="0" w:uiPriority="19" w:unhideWhenUsed="0" w:qFormat="1"/>
-    <w:lsdException w:name="Intense Emphasis" w:semiHidden="0" w:uiPriority="21" w:unhideWhenUsed="0" w:qFormat="1"/>
-    <w:lsdException w:name="Subtle Reference" w:semiHidden="0" w:uiPriority="31" w:unhideWhenUsed="0" w:qFormat="1"/>
-    <w:lsdException w:name="Intense Reference" w:semiHidden="0" w:uiPriority="32" w:unhideWhenUsed="0" w:qFormat="1"/>
-    <w:lsdException w:name="Book Title" w:semiHidden="0" w:uiPriority="33" w:unhideWhenUsed="0" w:qFormat="1"/>
-    <w:lsdException w:name="Bibliography" w:uiPriority="37"/>
-    <w:lsdException w:name="TOC Heading" w:uiPriority="39" w:qFormat="1"/>
-  </w:latentStyles>
-  <w:style w:type="paragraph" w:default="1" w:styleId="Normal">
-    <w:name w:val="Normal"/>
-    <w:qFormat/>
-    <w:rPr>
-      <w:sz w:val="24"/>
-      <w:szCs w:val="24"/>
-    </w:rPr>
-  </w:style>
-  <w:style w:type="paragraph" w:styleId="Titre1">
-    <w:name w:val="heading 1"/>
-    <w:basedOn w:val="Normal"/>
-    <w:next w:val="Normal"/>
-    <w:qFormat/>
-    <w:pPr>
-      <w:keepNext/>
-      <w:spacing w:before="120"/>
-      <w:outlineLvl w:val="0"/>
-    </w:pPr>
-    <w:rPr>
-      <w:rFonts w:ascii="Tahoma" w:hAnsi="Tahoma" w:cs="Tahoma"/>
-      <w:b/>
-      <w:bCs/>
-    </w:rPr>
-  </w:style>
-  <w:style w:type="paragraph" w:styleId="Titre2">
-    <w:name w:val="heading 2"/>
-    <w:basedOn w:val="Normal"/>
-    <w:next w:val="Normal"/>
-    <w:qFormat/>
-    <w:pPr>
-      <w:keepNext/>
-      <w:spacing w:before="180"/>
-      <w:outlineLvl w:val="1"/>
-    </w:pPr>
-    <w:rPr>
-      <w:rFonts w:ascii="Tahoma" w:hAnsi="Tahoma" w:cs="Tahoma"/>
-      <w:b/>
-      <w:bCs/>
-      <w:sz w:val="20"/>
-    </w:rPr>
-  </w:style>
-  <w:style w:type="paragraph" w:styleId="Titre3">
-    <w:name w:val="heading 3"/>
-    <w:basedOn w:val="Normal"/>
-    <w:next w:val="Normal"/>
-    <w:qFormat/>
-    <w:pPr>
-      <w:keepNext/>
-      <w:spacing w:before="80"/>
-      <w:jc w:val="center"/>
-      <w:outlineLvl w:val="2"/>
-    </w:pPr>
-    <w:rPr>
-      <w:rFonts w:ascii="Tahoma" w:hAnsi="Tahoma" w:cs="Tahoma"/>
-      <w:b/>
-      <w:bCs/>
-      <w:color w:val="FFFFFF"/>
-      <w:sz w:val="16"/>
-    </w:rPr>
-  </w:style>
-  <w:style w:type="character" w:default="1" w:styleId="Policepardfaut">
-    <w:name w:val="Default Paragraph Font"/>
-    <w:uiPriority w:val="1"/>
-    <w:semiHidden/>
-    <w:unhideWhenUsed/>
-  </w:style>
-  <w:style w:type="table" w:default="1" w:styleId="TableauNormal">
-    <w:name w:val="Normal Table"/>
-    <w:uiPriority w:val="99"/>
-    <w:semiHidden/>
-    <w:unhideWhenUsed/>
-    <w:tblPr>
-      <w:tblInd w:w="0" w:type="dxa"/>
-      <w:tblCellMar>
-        <w:top w:w="0" w:type="dxa"/>
-        <w:left w:w="108" w:type="dxa"/>
-        <w:bottom w:w="0" w:type="dxa"/>
-        <w:right w:w="108" w:type="dxa"/>
-      </w:tblCellMar>
-    </w:tblPr>
-  </w:style>
-  <w:style w:type="numbering" w:default="1" w:styleId="Aucuneliste">
-    <w:name w:val="No List"/>
-    <w:uiPriority w:val="99"/>
-    <w:semiHidden/>
-    <w:unhideWhenUsed/>
-  </w:style>
-  <w:style w:type="paragraph" w:styleId="Retraitcorpsdetexte">
-    <w:name w:val="Body Text Indent"/>
-    <w:basedOn w:val="Normal"/>
-    <w:pPr>
-      <w:spacing w:before="120"/>
-      <w:ind w:left="360"/>
-    </w:pPr>
-    <w:rPr>
-      <w:rFonts w:ascii="Tahoma" w:hAnsi="Tahoma" w:cs="Tahoma"/>
-      <w:sz w:val="16"/>
-    </w:rPr>
-  </w:style>
-  <w:style w:type="paragraph" w:styleId="En-tte">
-    <w:name w:val="header"/>
-    <w:basedOn w:val="Normal"/>
-    <w:pPr>
-      <w:tabs>
-        <w:tab w:val="center" w:pos="4703"/>
-        <w:tab w:val="right" w:pos="9406"/>
-      </w:tabs>
-    </w:pPr>
-  </w:style>
-  <w:style w:type="paragraph" w:styleId="Pieddepage">
-    <w:name w:val="footer"/>
-    <w:basedOn w:val="Normal"/>
-    <w:pPr>
-      <w:tabs>
-        <w:tab w:val="center" w:pos="4703"/>
-        <w:tab w:val="right" w:pos="9406"/>
-      </w:tabs>
-    </w:pPr>
-  </w:style>
-  <w:style w:type="paragraph" w:customStyle="1" w:styleId="comptences">
-    <w:name w:val="compétences"/>
-    <w:pPr>
-      <w:spacing w:before="60" w:after="60" w:line="200" w:lineRule="exact"/>
-      <w:ind w:left="321" w:hanging="321"/>
-    </w:pPr>
-    <w:rPr>
-      <w:rFonts w:ascii="Times" w:hAnsi="Times"/>
-      <w:sz w:val="18"/>
-      <w:lang w:val="fr-FR"/>
-    </w:rPr>
-  </w:style>
-  <w:style w:type="paragraph" w:styleId="Corpsdetexte">
-    <w:name w:val="Body Text"/>
-    <w:basedOn w:val="Normal"/>
-    <w:pPr>
-      <w:spacing w:before="180"/>
-    </w:pPr>
-    <w:rPr>
-      <w:rFonts w:ascii="Tahoma" w:hAnsi="Tahoma" w:cs="Tahoma"/>
-      <w:sz w:val="20"/>
-    </w:rPr>
-  </w:style>
-  <w:style w:type="paragraph" w:styleId="Corpsdetexte2">
-    <w:name w:val="Body Text 2"/>
-    <w:basedOn w:val="Normal"/>
-    <w:pPr>
-      <w:spacing w:before="120"/>
-      <w:jc w:val="both"/>
-    </w:pPr>
-    <w:rPr>
-      <w:rFonts w:ascii="Century Schoolbook" w:hAnsi="Century Schoolbook"/>
-      <w:sz w:val="18"/>
-    </w:rPr>
-  </w:style>
-  <w:style w:type="character" w:styleId="Numrodepage">
-    <w:name w:val="page number"/>
-    <w:basedOn w:val="Policepardfaut"/>
-  </w:style>
-  <w:style w:type="character" w:styleId="Lienhypertexte">
-    <w:name w:val="Hyperlink"/>
-    <w:rsid w:val="002A3CF8"/>
-    <w:rPr>
-      <w:color w:val="0000FF"/>
-      <w:u w:val="single"/>
-    </w:rPr>
-  </w:style>
-  <w:style w:type="paragraph" w:styleId="Liste">
-    <w:name w:val="List"/>
-    <w:basedOn w:val="Normal"/>
-    <w:semiHidden/>
-    <w:rsid w:val="005C3707"/>
-    <w:pPr>
-      <w:ind w:left="283" w:hanging="283"/>
-    </w:pPr>
-  </w:style>
-  <w:style w:type="paragraph" w:styleId="Listepuces">
-    <w:name w:val="List Bullet"/>
-    <w:basedOn w:val="Normal"/>
-    <w:autoRedefine/>
-    <w:rsid w:val="005C3707"/>
-    <w:pPr>
-      <w:numPr>
-        <w:numId w:val="8"/>
-      </w:numPr>
-    </w:pPr>
-  </w:style>
-  <w:style w:type="table" w:styleId="Grille">
-    <w:name w:val="Table Grid"/>
-    <w:basedOn w:val="TableauNormal"/>
-    <w:rsid w:val="000E1E80"/>
-    <w:tblPr>
-      <w:tblInd w:w="0" w:type="dxa"/>
-      <w:tblBorders>
-        <w:top w:val="single" w:sz="4" w:space="0" w:color="auto"/>
-        <w:left w:val="single" w:sz="4" w:space="0" w:color="auto"/>
-        <w:bottom w:val="single" w:sz="4" w:space="0" w:color="auto"/>
-        <w:right w:val="single" w:sz="4" w:space="0" w:color="auto"/>
-        <w:insideH w:val="single" w:sz="4" w:space="0" w:color="auto"/>
-        <w:insideV w:val="single" w:sz="4" w:space="0" w:color="auto"/>
-      </w:tblBorders>
-      <w:tblCellMar>
-        <w:top w:w="0" w:type="dxa"/>
-        <w:left w:w="108" w:type="dxa"/>
-        <w:bottom w:w="0" w:type="dxa"/>
-        <w:right w:w="108" w:type="dxa"/>
-      </w:tblCellMar>
     </w:tblPr>
   </w:style>
   <w:style w:type="paragraph" w:styleId="Paragraphedeliste">

</xml_diff>